<commit_message>
Uploading updated Team Charter and Iteration Plan 1. These were created at the team meeting on 15th of March, but were not uploaded from the team's OneDrive at that time.
</commit_message>
<xml_diff>
--- a/documents/Iteration Plan/Inception Iteration Plan 1.docx
+++ b/documents/Iteration Plan/Inception Iteration Plan 1.docx
@@ -7,19 +7,7 @@
         <w:pStyle w:val="Title"/>
       </w:pPr>
       <w:r>
-        <w:fldChar w:fldCharType="begin"/>
-      </w:r>
-      <w:r>
-        <w:instrText xml:space="preserve"> SUBJECT  \* MERGEFORMAT </w:instrText>
-      </w:r>
-      <w:r>
-        <w:fldChar w:fldCharType="separate"/>
-      </w:r>
-      <w:r>
-        <w:t>&lt;Project Name&gt;</w:t>
-      </w:r>
-      <w:r>
-        <w:fldChar w:fldCharType="end"/>
+        <w:t>Team Pharmacon</w:t>
       </w:r>
     </w:p>
     <w:p>
@@ -41,51 +29,25 @@
       <w:r>
         <w:fldChar w:fldCharType="end"/>
       </w:r>
-    </w:p>
-    <w:p>
-      <w:pPr>
-        <w:pStyle w:val="Title"/>
-        <w:jc w:val="left"/>
-      </w:pPr>
-    </w:p>
-    <w:p>
-      <w:pPr>
-        <w:pStyle w:val="InfoBlue"/>
-      </w:pPr>
       <w:r>
-        <w:t xml:space="preserve">[Note: </w:t>
-      </w:r>
-      <w:r>
-        <w:t xml:space="preserve">Text </w:t>
-      </w:r>
-      <w:r>
-        <w:t>enclosed in square brackets and displayed in blue italics (style=InfoBlue) is included to provide guidance to the author and should be deleted before publishing the document.]</w:t>
+        <w:t xml:space="preserve"> – Inception Iteration 1</w:t>
       </w:r>
     </w:p>
     <w:p>
       <w:pPr>
-        <w:pStyle w:val="Heading1"/>
+        <w:pStyle w:val="InfoBlue"/>
       </w:pPr>
       <w:r>
-        <w:t xml:space="preserve">1.  </w:t>
-      </w:r>
-      <w:r>
-        <w:t xml:space="preserve">Key </w:t>
-      </w:r>
-      <w:r>
-        <w:t>m</w:t>
-      </w:r>
-      <w:r>
-        <w:t>ilestones</w:t>
+        <w:t>[Note: Text enclosed in square brackets and displayed in blue italics (style=InfoBlue) is included to provide guidance to the author and should be deleted before publishing the document.]</w:t>
       </w:r>
     </w:p>
     <w:p>
       <w:pPr>
-        <w:pStyle w:val="InfoBlue"/>
-        <w:rPr>
-          <w:vanish w:val="0"/>
-        </w:rPr>
-      </w:pPr>
+        <w:pStyle w:val="Heading1"/>
+      </w:pPr>
+      <w:r>
+        <w:t>1.  Key milestones</w:t>
+      </w:r>
     </w:p>
     <w:tbl>
       <w:tblPr>
@@ -118,6 +80,9 @@
                 <w:bCs/>
               </w:rPr>
             </w:pPr>
+            <w:r>
+              <w:t>[</w:t>
+            </w:r>
             <w:bookmarkStart w:id="0" w:name="OLE_LINK1"/>
             <w:r>
               <w:rPr>
@@ -159,13 +124,7 @@
           </w:tcPr>
           <w:p>
             <w:r>
-              <w:t xml:space="preserve">Iteration </w:t>
-            </w:r>
-            <w:r>
-              <w:t>s</w:t>
-            </w:r>
-            <w:r>
-              <w:t>tart</w:t>
+              <w:t>Iteration start</w:t>
             </w:r>
           </w:p>
         </w:tc>
@@ -231,7 +190,7 @@
           </w:tcPr>
           <w:p>
             <w:r>
-              <w:t>Team Meeting 2</w:t>
+              <w:t>Functional Requirements complete</w:t>
             </w:r>
           </w:p>
         </w:tc>
@@ -241,7 +200,7 @@
           </w:tcPr>
           <w:p>
             <w:r>
-              <w:t>24/03/2018</w:t>
+              <w:t>19/03/2018</w:t>
             </w:r>
           </w:p>
         </w:tc>
@@ -253,13 +212,51 @@
           </w:tcPr>
           <w:p>
             <w:r>
-              <w:t xml:space="preserve">Iteration </w:t>
-            </w:r>
-            <w:r>
-              <w:t>s</w:t>
-            </w:r>
-            <w:r>
-              <w:t>top</w:t>
+              <w:t>NFR Complete</w:t>
+            </w:r>
+          </w:p>
+        </w:tc>
+        <w:tc>
+          <w:tcPr>
+            <w:tcW w:w="1872" w:type="dxa"/>
+          </w:tcPr>
+          <w:p>
+            <w:r>
+              <w:t>19/03/2018</w:t>
+            </w:r>
+          </w:p>
+        </w:tc>
+      </w:tr>
+      <w:tr>
+        <w:tc>
+          <w:tcPr>
+            <w:tcW w:w="4608" w:type="dxa"/>
+          </w:tcPr>
+          <w:p>
+            <w:r>
+              <w:t>Team Meeting 2</w:t>
+            </w:r>
+          </w:p>
+        </w:tc>
+        <w:tc>
+          <w:tcPr>
+            <w:tcW w:w="1872" w:type="dxa"/>
+          </w:tcPr>
+          <w:p>
+            <w:r>
+              <w:t>24/03/2018</w:t>
+            </w:r>
+          </w:p>
+        </w:tc>
+      </w:tr>
+      <w:tr>
+        <w:tc>
+          <w:tcPr>
+            <w:tcW w:w="4608" w:type="dxa"/>
+          </w:tcPr>
+          <w:p>
+            <w:r>
+              <w:t>Iteration stop</w:t>
             </w:r>
           </w:p>
         </w:tc>
@@ -290,19 +287,7 @@
         </w:rPr>
       </w:pPr>
       <w:r>
-        <w:t xml:space="preserve">2.  </w:t>
-      </w:r>
-      <w:r>
-        <w:t>High-level</w:t>
-      </w:r>
-      <w:r>
-        <w:t xml:space="preserve"> </w:t>
-      </w:r>
-      <w:r>
-        <w:t>o</w:t>
-      </w:r>
-      <w:r>
-        <w:t>bjectives</w:t>
+        <w:t>2.  High-level objectives</w:t>
       </w:r>
     </w:p>
     <w:p>
@@ -314,7 +299,7 @@
         </w:numPr>
       </w:pPr>
       <w:r>
-        <w:t>Create Project Vision document</w:t>
+        <w:t>Create an Initial Use Case model</w:t>
       </w:r>
     </w:p>
     <w:p>
@@ -331,8 +316,7 @@
     </w:p>
     <w:p>
       <w:pPr>
-        <w:pStyle w:val="ListParagraph"/>
-        <w:ind w:left="1080"/>
+        <w:ind w:left="720"/>
       </w:pPr>
     </w:p>
     <w:p>
@@ -344,7 +328,7 @@
         </w:numPr>
       </w:pPr>
       <w:r>
-        <w:t>Create an Initial Use Case model</w:t>
+        <w:t>Create System Wide Requirements document</w:t>
       </w:r>
     </w:p>
     <w:p>
@@ -361,7 +345,7 @@
     </w:p>
     <w:p>
       <w:pPr>
-        <w:pStyle w:val="ListParagraph"/>
+        <w:ind w:left="720"/>
       </w:pPr>
     </w:p>
     <w:p>
@@ -373,7 +357,7 @@
         </w:numPr>
       </w:pPr>
       <w:r>
-        <w:t>Create an Initial Domain model</w:t>
+        <w:t>Create Project Vision document</w:t>
       </w:r>
     </w:p>
     <w:p>
@@ -397,6 +381,48 @@
     <w:p>
       <w:pPr>
         <w:pStyle w:val="ListParagraph"/>
+        <w:ind w:left="1080"/>
+      </w:pPr>
+    </w:p>
+    <w:p>
+      <w:pPr>
+        <w:pStyle w:val="ListParagraph"/>
+        <w:numPr>
+          <w:ilvl w:val="0"/>
+          <w:numId w:val="41"/>
+        </w:numPr>
+      </w:pPr>
+      <w:r>
+        <w:t>Create an Initial Domain model</w:t>
+      </w:r>
+    </w:p>
+    <w:p>
+      <w:pPr>
+        <w:pStyle w:val="ListParagraph"/>
+        <w:numPr>
+          <w:ilvl w:val="0"/>
+          <w:numId w:val="42"/>
+        </w:numPr>
+      </w:pPr>
+      <w:r>
+        <w:t>Outcome: Document created and uploaded to version control</w:t>
+      </w:r>
+    </w:p>
+    <w:p>
+      <w:pPr>
+        <w:pStyle w:val="ListParagraph"/>
+        <w:ind w:left="1080"/>
+      </w:pPr>
+    </w:p>
+    <w:p>
+      <w:pPr>
+        <w:pStyle w:val="ListParagraph"/>
+        <w:ind w:left="1080"/>
+      </w:pPr>
+    </w:p>
+    <w:p>
+      <w:pPr>
+        <w:pStyle w:val="ListParagraph"/>
         <w:numPr>
           <w:ilvl w:val="0"/>
           <w:numId w:val="41"/>
@@ -415,20 +441,14 @@
         </w:numPr>
       </w:pPr>
       <w:r>
-        <w:t xml:space="preserve">Outcome: </w:t>
+        <w:t>Outcome: Subjects identified, documented and uploaded to version control</w:t>
       </w:r>
-      <w:r>
-        <w:t>Subjects identified, d</w:t>
-      </w:r>
-      <w:r>
-        <w:t>ocument</w:t>
-      </w:r>
-      <w:r>
-        <w:t xml:space="preserve">ed </w:t>
-      </w:r>
-      <w:r>
-        <w:t>and uploaded to version control</w:t>
-      </w:r>
+    </w:p>
+    <w:p>
+      <w:pPr>
+        <w:pStyle w:val="ListParagraph"/>
+        <w:ind w:left="1080"/>
+      </w:pPr>
     </w:p>
     <w:p>
       <w:pPr>
@@ -457,13 +477,7 @@
         </w:numPr>
       </w:pPr>
       <w:r>
-        <w:t xml:space="preserve">Outcome: </w:t>
-      </w:r>
-      <w:r>
-        <w:t>Subjects decided, documented</w:t>
-      </w:r>
-      <w:r>
-        <w:t xml:space="preserve"> and uploaded to version control.</w:t>
+        <w:t>Outcome: Subjects decided, documented and uploaded to version control.</w:t>
       </w:r>
     </w:p>
     <w:p>
@@ -486,13 +500,7 @@
         <w:pStyle w:val="Heading1"/>
       </w:pPr>
       <w:r>
-        <w:t>3</w:t>
-      </w:r>
-      <w:r>
-        <w:t xml:space="preserve">.  </w:t>
-      </w:r>
-      <w:r>
-        <w:t>Evaluation criteria</w:t>
+        <w:t>3.  Evaluation criteria</w:t>
       </w:r>
     </w:p>
     <w:p>
@@ -500,10 +508,10 @@
         <w:t>1</w:t>
       </w:r>
       <w:r>
-        <w:t>, 2, 3</w:t>
+        <w:t>, 2, 3, 4</w:t>
       </w:r>
       <w:r>
-        <w:t>.</w:t>
+        <w:t xml:space="preserve">. </w:t>
       </w:r>
       <w:r>
         <w:tab/>
@@ -514,10 +522,7 @@
     </w:p>
     <w:p>
       <w:r>
-        <w:t>4</w:t>
-      </w:r>
-      <w:r>
-        <w:t>.</w:t>
+        <w:t xml:space="preserve">5. </w:t>
       </w:r>
       <w:r>
         <w:tab/>
@@ -534,10 +539,7 @@
     </w:p>
     <w:p>
       <w:r>
-        <w:t>5</w:t>
-      </w:r>
-      <w:r>
-        <w:t>.</w:t>
+        <w:t xml:space="preserve">6. </w:t>
       </w:r>
       <w:r>
         <w:tab/>
@@ -554,11 +556,6 @@
     <w:p/>
     <w:p/>
     <w:p/>
-    <w:p/>
-    <w:p/>
-    <w:p/>
-    <w:p/>
-    <w:p/>
     <w:p>
       <w:pPr>
         <w:pStyle w:val="BodyText"/>
@@ -574,19 +571,7 @@
       </w:pPr>
       <w:r>
         <w:lastRenderedPageBreak/>
-        <w:t>4</w:t>
-      </w:r>
-      <w:r>
-        <w:t xml:space="preserve">.  </w:t>
-      </w:r>
-      <w:r>
-        <w:t xml:space="preserve">Work Item </w:t>
-      </w:r>
-      <w:r>
-        <w:t>a</w:t>
-      </w:r>
-      <w:r>
-        <w:t>ssignments</w:t>
+        <w:t>4.  Work Item assignments</w:t>
       </w:r>
     </w:p>
     <w:p>
@@ -595,25 +580,7 @@
         <w:ind w:left="360"/>
       </w:pPr>
       <w:r>
-        <w:t xml:space="preserve">The following </w:t>
-      </w:r>
-      <w:r>
-        <w:t>W</w:t>
-      </w:r>
-      <w:r>
-        <w:t xml:space="preserve">ork </w:t>
-      </w:r>
-      <w:r>
-        <w:t>I</w:t>
-      </w:r>
-      <w:r>
-        <w:t xml:space="preserve">tems </w:t>
-      </w:r>
-      <w:r>
-        <w:t>will b</w:t>
-      </w:r>
-      <w:r>
-        <w:t>e addressed in this iteration:</w:t>
+        <w:t>The following Work Items will be addressed in this iteration:</w:t>
       </w:r>
     </w:p>
     <w:tbl>
@@ -621,12 +588,12 @@
         <w:tblW w:w="10961" w:type="dxa"/>
         <w:tblInd w:w="-740" w:type="dxa"/>
         <w:tblBorders>
-          <w:top w:val="single" w:sz="4" w:space="0" w:color="000000"/>
-          <w:left w:val="single" w:sz="4" w:space="0" w:color="000000"/>
-          <w:bottom w:val="single" w:sz="4" w:space="0" w:color="000000"/>
-          <w:right w:val="single" w:sz="4" w:space="0" w:color="000000"/>
-          <w:insideH w:val="single" w:sz="6" w:space="0" w:color="000000"/>
-          <w:insideV w:val="single" w:sz="6" w:space="0" w:color="000000"/>
+          <w:top w:val="single" w:sz="4" w:space="0" w:color="000000" w:themeColor="text1"/>
+          <w:left w:val="single" w:sz="4" w:space="0" w:color="000000" w:themeColor="text1"/>
+          <w:bottom w:val="single" w:sz="4" w:space="0" w:color="000000" w:themeColor="text1"/>
+          <w:right w:val="single" w:sz="4" w:space="0" w:color="000000" w:themeColor="text1"/>
+          <w:insideH w:val="single" w:sz="6" w:space="0" w:color="000000" w:themeColor="text1"/>
+          <w:insideV w:val="single" w:sz="6" w:space="0" w:color="000000" w:themeColor="text1"/>
         </w:tblBorders>
         <w:tblLayout w:type="fixed"/>
         <w:tblLook w:val="0000" w:firstRow="0" w:lastRow="0" w:firstColumn="0" w:lastColumn="0" w:noHBand="0" w:noVBand="0"/>
@@ -648,7 +615,7 @@
         <w:tc>
           <w:tcPr>
             <w:tcW w:w="710" w:type="dxa"/>
-            <w:shd w:val="clear" w:color="auto" w:fill="D9D9D9"/>
+            <w:shd w:val="clear" w:color="auto" w:fill="D9D9D9" w:themeFill="background1" w:themeFillShade="D9"/>
           </w:tcPr>
           <w:p>
             <w:pPr>
@@ -657,6 +624,7 @@
               <w:rPr>
                 <w:rFonts w:ascii="Arial" w:hAnsi="Arial" w:cs="Arial"/>
                 <w:b/>
+                <w:bCs/>
                 <w:sz w:val="18"/>
                 <w:szCs w:val="18"/>
                 <w:lang w:eastAsia="ja-JP"/>
@@ -666,6 +634,7 @@
               <w:rPr>
                 <w:rFonts w:ascii="Arial" w:hAnsi="Arial" w:cs="Arial"/>
                 <w:b/>
+                <w:bCs/>
                 <w:sz w:val="18"/>
                 <w:szCs w:val="18"/>
                 <w:lang w:eastAsia="ja-JP"/>
@@ -677,7 +646,7 @@
         <w:tc>
           <w:tcPr>
             <w:tcW w:w="2376" w:type="dxa"/>
-            <w:shd w:val="clear" w:color="auto" w:fill="D9D9D9"/>
+            <w:shd w:val="clear" w:color="auto" w:fill="D9D9D9" w:themeFill="background1" w:themeFillShade="D9"/>
           </w:tcPr>
           <w:p>
             <w:pPr>
@@ -686,6 +655,7 @@
               <w:rPr>
                 <w:rFonts w:ascii="Arial" w:hAnsi="Arial" w:cs="Arial"/>
                 <w:b/>
+                <w:bCs/>
                 <w:sz w:val="18"/>
                 <w:szCs w:val="18"/>
                 <w:lang w:eastAsia="ja-JP"/>
@@ -695,38 +665,50 @@
               <w:rPr>
                 <w:rFonts w:ascii="Arial" w:hAnsi="Arial" w:cs="Arial"/>
                 <w:b/>
+                <w:bCs/>
                 <w:sz w:val="18"/>
                 <w:szCs w:val="18"/>
                 <w:lang w:eastAsia="ja-JP"/>
               </w:rPr>
-              <w:t xml:space="preserve">Name </w:t>
-            </w:r>
-            <w:r>
+              <w:t>Name or key words of description</w:t>
+            </w:r>
+          </w:p>
+        </w:tc>
+        <w:tc>
+          <w:tcPr>
+            <w:tcW w:w="2509" w:type="dxa"/>
+            <w:shd w:val="clear" w:color="auto" w:fill="D9D9D9" w:themeFill="background1" w:themeFillShade="D9"/>
+          </w:tcPr>
+          <w:p>
+            <w:pPr>
+              <w:widowControl/>
+              <w:spacing w:before="60" w:line="240" w:lineRule="auto"/>
               <w:rPr>
                 <w:rFonts w:ascii="Arial" w:hAnsi="Arial" w:cs="Arial"/>
                 <w:b/>
+                <w:bCs/>
                 <w:sz w:val="18"/>
                 <w:szCs w:val="18"/>
                 <w:lang w:eastAsia="ja-JP"/>
               </w:rPr>
-              <w:t>or key words of d</w:t>
-            </w:r>
+            </w:pPr>
             <w:r>
               <w:rPr>
                 <w:rFonts w:ascii="Arial" w:hAnsi="Arial" w:cs="Arial"/>
                 <w:b/>
+                <w:bCs/>
                 <w:sz w:val="18"/>
                 <w:szCs w:val="18"/>
                 <w:lang w:eastAsia="ja-JP"/>
               </w:rPr>
-              <w:t>escription</w:t>
-            </w:r>
-          </w:p>
-        </w:tc>
-        <w:tc>
-          <w:tcPr>
-            <w:tcW w:w="2509" w:type="dxa"/>
-            <w:shd w:val="clear" w:color="auto" w:fill="D9D9D9"/>
+              <w:t>Outcome</w:t>
+            </w:r>
+          </w:p>
+        </w:tc>
+        <w:tc>
+          <w:tcPr>
+            <w:tcW w:w="1236" w:type="dxa"/>
+            <w:shd w:val="clear" w:color="auto" w:fill="D9D9D9" w:themeFill="background1" w:themeFillShade="D9"/>
           </w:tcPr>
           <w:p>
             <w:pPr>
@@ -735,6 +717,7 @@
               <w:rPr>
                 <w:rFonts w:ascii="Arial" w:hAnsi="Arial" w:cs="Arial"/>
                 <w:b/>
+                <w:bCs/>
                 <w:sz w:val="18"/>
                 <w:szCs w:val="18"/>
                 <w:lang w:eastAsia="ja-JP"/>
@@ -744,18 +727,19 @@
               <w:rPr>
                 <w:rFonts w:ascii="Arial" w:hAnsi="Arial" w:cs="Arial"/>
                 <w:b/>
+                <w:bCs/>
                 <w:sz w:val="18"/>
                 <w:szCs w:val="18"/>
                 <w:lang w:eastAsia="ja-JP"/>
               </w:rPr>
-              <w:t>Outcome</w:t>
-            </w:r>
-          </w:p>
-        </w:tc>
-        <w:tc>
-          <w:tcPr>
-            <w:tcW w:w="1236" w:type="dxa"/>
-            <w:shd w:val="clear" w:color="auto" w:fill="D9D9D9"/>
+              <w:t>State</w:t>
+            </w:r>
+          </w:p>
+        </w:tc>
+        <w:tc>
+          <w:tcPr>
+            <w:tcW w:w="1014" w:type="dxa"/>
+            <w:shd w:val="clear" w:color="auto" w:fill="D9D9D9" w:themeFill="background1" w:themeFillShade="D9"/>
           </w:tcPr>
           <w:p>
             <w:pPr>
@@ -764,6 +748,7 @@
               <w:rPr>
                 <w:rFonts w:ascii="Arial" w:hAnsi="Arial" w:cs="Arial"/>
                 <w:b/>
+                <w:bCs/>
                 <w:sz w:val="18"/>
                 <w:szCs w:val="18"/>
                 <w:lang w:eastAsia="ja-JP"/>
@@ -773,18 +758,19 @@
               <w:rPr>
                 <w:rFonts w:ascii="Arial" w:hAnsi="Arial" w:cs="Arial"/>
                 <w:b/>
+                <w:bCs/>
                 <w:sz w:val="18"/>
                 <w:szCs w:val="18"/>
                 <w:lang w:eastAsia="ja-JP"/>
               </w:rPr>
-              <w:t>State</w:t>
-            </w:r>
-          </w:p>
-        </w:tc>
-        <w:tc>
-          <w:tcPr>
-            <w:tcW w:w="1014" w:type="dxa"/>
-            <w:shd w:val="clear" w:color="auto" w:fill="D9D9D9"/>
+              <w:t>Assigned to (name)</w:t>
+            </w:r>
+          </w:p>
+        </w:tc>
+        <w:tc>
+          <w:tcPr>
+            <w:tcW w:w="1080" w:type="dxa"/>
+            <w:shd w:val="clear" w:color="auto" w:fill="D9D9D9" w:themeFill="background1" w:themeFillShade="D9"/>
           </w:tcPr>
           <w:p>
             <w:pPr>
@@ -793,6 +779,7 @@
               <w:rPr>
                 <w:rFonts w:ascii="Arial" w:hAnsi="Arial" w:cs="Arial"/>
                 <w:b/>
+                <w:bCs/>
                 <w:sz w:val="18"/>
                 <w:szCs w:val="18"/>
                 <w:lang w:eastAsia="ja-JP"/>
@@ -802,28 +789,50 @@
               <w:rPr>
                 <w:rFonts w:ascii="Arial" w:hAnsi="Arial" w:cs="Arial"/>
                 <w:b/>
+                <w:bCs/>
                 <w:sz w:val="18"/>
                 <w:szCs w:val="18"/>
                 <w:lang w:eastAsia="ja-JP"/>
               </w:rPr>
-              <w:t>Assigned to</w:t>
-            </w:r>
-            <w:r>
+              <w:t>Estimated Hours</w:t>
+            </w:r>
+          </w:p>
+        </w:tc>
+        <w:tc>
+          <w:tcPr>
+            <w:tcW w:w="900" w:type="dxa"/>
+            <w:shd w:val="clear" w:color="auto" w:fill="D9D9D9" w:themeFill="background1" w:themeFillShade="D9"/>
+          </w:tcPr>
+          <w:p>
+            <w:pPr>
+              <w:widowControl/>
+              <w:spacing w:before="60" w:line="240" w:lineRule="auto"/>
               <w:rPr>
                 <w:rFonts w:ascii="Arial" w:hAnsi="Arial" w:cs="Arial"/>
                 <w:b/>
+                <w:bCs/>
                 <w:sz w:val="18"/>
                 <w:szCs w:val="18"/>
                 <w:lang w:eastAsia="ja-JP"/>
               </w:rPr>
-              <w:t xml:space="preserve"> (name)</w:t>
-            </w:r>
-          </w:p>
-        </w:tc>
-        <w:tc>
-          <w:tcPr>
-            <w:tcW w:w="1080" w:type="dxa"/>
-            <w:shd w:val="clear" w:color="auto" w:fill="D9D9D9"/>
+            </w:pPr>
+            <w:r>
+              <w:rPr>
+                <w:rFonts w:ascii="Arial" w:hAnsi="Arial" w:cs="Arial"/>
+                <w:b/>
+                <w:bCs/>
+                <w:sz w:val="18"/>
+                <w:szCs w:val="18"/>
+                <w:lang w:eastAsia="ja-JP"/>
+              </w:rPr>
+              <w:t xml:space="preserve">Hours worked </w:t>
+            </w:r>
+          </w:p>
+        </w:tc>
+        <w:tc>
+          <w:tcPr>
+            <w:tcW w:w="1136" w:type="dxa"/>
+            <w:shd w:val="clear" w:color="auto" w:fill="D9D9D9" w:themeFill="background1" w:themeFillShade="D9"/>
           </w:tcPr>
           <w:p>
             <w:pPr>
@@ -832,6 +841,7 @@
               <w:rPr>
                 <w:rFonts w:ascii="Arial" w:hAnsi="Arial" w:cs="Arial"/>
                 <w:b/>
+                <w:bCs/>
                 <w:sz w:val="18"/>
                 <w:szCs w:val="18"/>
                 <w:lang w:eastAsia="ja-JP"/>
@@ -841,129 +851,12 @@
               <w:rPr>
                 <w:rFonts w:ascii="Arial" w:hAnsi="Arial" w:cs="Arial"/>
                 <w:b/>
+                <w:bCs/>
                 <w:sz w:val="18"/>
                 <w:szCs w:val="18"/>
                 <w:lang w:eastAsia="ja-JP"/>
               </w:rPr>
-              <w:t>Estimated Hours</w:t>
-            </w:r>
-          </w:p>
-        </w:tc>
-        <w:tc>
-          <w:tcPr>
-            <w:tcW w:w="900" w:type="dxa"/>
-            <w:shd w:val="clear" w:color="auto" w:fill="D9D9D9"/>
-          </w:tcPr>
-          <w:p>
-            <w:pPr>
-              <w:widowControl/>
-              <w:spacing w:before="60" w:line="240" w:lineRule="auto"/>
-              <w:rPr>
-                <w:rFonts w:ascii="Arial" w:hAnsi="Arial" w:cs="Arial"/>
-                <w:b/>
-                <w:sz w:val="18"/>
-                <w:szCs w:val="18"/>
-                <w:lang w:eastAsia="ja-JP"/>
-              </w:rPr>
-            </w:pPr>
-            <w:r>
-              <w:rPr>
-                <w:rFonts w:ascii="Arial" w:hAnsi="Arial" w:cs="Arial"/>
-                <w:b/>
-                <w:sz w:val="18"/>
-                <w:szCs w:val="18"/>
-                <w:lang w:eastAsia="ja-JP"/>
-              </w:rPr>
-              <w:t>Hours worked</w:t>
-            </w:r>
-            <w:r>
-              <w:rPr>
-                <w:rFonts w:ascii="Arial" w:hAnsi="Arial" w:cs="Arial"/>
-                <w:b/>
-                <w:sz w:val="18"/>
-                <w:szCs w:val="18"/>
-                <w:lang w:eastAsia="ja-JP"/>
-              </w:rPr>
-              <w:t xml:space="preserve"> </w:t>
-            </w:r>
-          </w:p>
-        </w:tc>
-        <w:tc>
-          <w:tcPr>
-            <w:tcW w:w="1136" w:type="dxa"/>
-            <w:shd w:val="clear" w:color="auto" w:fill="D9D9D9"/>
-          </w:tcPr>
-          <w:p>
-            <w:pPr>
-              <w:widowControl/>
-              <w:spacing w:before="60" w:line="240" w:lineRule="auto"/>
-              <w:rPr>
-                <w:rFonts w:ascii="Arial" w:hAnsi="Arial" w:cs="Arial"/>
-                <w:b/>
-                <w:sz w:val="18"/>
-                <w:szCs w:val="18"/>
-                <w:lang w:eastAsia="ja-JP"/>
-              </w:rPr>
-            </w:pPr>
-            <w:r>
-              <w:rPr>
-                <w:rFonts w:ascii="Arial" w:hAnsi="Arial" w:cs="Arial"/>
-                <w:b/>
-                <w:sz w:val="18"/>
-                <w:szCs w:val="18"/>
-                <w:lang w:eastAsia="ja-JP"/>
-              </w:rPr>
-              <w:t>E</w:t>
-            </w:r>
-            <w:r>
-              <w:rPr>
-                <w:rFonts w:ascii="Arial" w:hAnsi="Arial" w:cs="Arial"/>
-                <w:b/>
-                <w:sz w:val="18"/>
-                <w:szCs w:val="18"/>
-                <w:lang w:eastAsia="ja-JP"/>
-              </w:rPr>
-              <w:t xml:space="preserve">stimate </w:t>
-            </w:r>
-            <w:r>
-              <w:rPr>
-                <w:rFonts w:ascii="Arial" w:hAnsi="Arial" w:cs="Arial"/>
-                <w:b/>
-                <w:sz w:val="18"/>
-                <w:szCs w:val="18"/>
-                <w:lang w:eastAsia="ja-JP"/>
-              </w:rPr>
-              <w:t xml:space="preserve">of </w:t>
-            </w:r>
-            <w:r>
-              <w:rPr>
-                <w:rFonts w:ascii="Arial" w:hAnsi="Arial" w:cs="Arial"/>
-                <w:b/>
-                <w:sz w:val="18"/>
-                <w:szCs w:val="18"/>
-                <w:lang w:eastAsia="ja-JP"/>
-              </w:rPr>
-              <w:t>hours</w:t>
-            </w:r>
-            <w:r>
-              <w:rPr>
-                <w:rFonts w:ascii="Arial" w:hAnsi="Arial" w:cs="Arial"/>
-                <w:b/>
-                <w:sz w:val="18"/>
-                <w:szCs w:val="18"/>
-                <w:lang w:eastAsia="ja-JP"/>
-              </w:rPr>
-              <w:t xml:space="preserve"> remaining</w:t>
-            </w:r>
-            <w:r>
-              <w:rPr>
-                <w:rFonts w:ascii="Arial" w:hAnsi="Arial" w:cs="Arial"/>
-                <w:b/>
-                <w:sz w:val="18"/>
-                <w:szCs w:val="18"/>
-                <w:lang w:eastAsia="ja-JP"/>
-              </w:rPr>
-              <w:t xml:space="preserve"> </w:t>
+              <w:t xml:space="preserve">Estimate of hours remaining </w:t>
             </w:r>
           </w:p>
         </w:tc>
@@ -980,7 +873,6 @@
             <w:pPr>
               <w:rPr>
                 <w:rFonts w:ascii="Arial" w:hAnsi="Arial" w:cs="Arial"/>
-                <w:lang w:eastAsia="ja-JP"/>
               </w:rPr>
             </w:pPr>
             <w:r>
@@ -1220,13 +1112,7 @@
               <w:rPr>
                 <w:rFonts w:ascii="Arial" w:hAnsi="Arial" w:cs="Arial"/>
               </w:rPr>
-              <w:t xml:space="preserve"> </w:t>
-            </w:r>
-            <w:r>
-              <w:rPr>
-                <w:rFonts w:ascii="Arial" w:hAnsi="Arial" w:cs="Arial"/>
-              </w:rPr>
-              <w:t>created and uploaded to Version Control</w:t>
+              <w:t xml:space="preserve"> created and uploaded to Version Control</w:t>
             </w:r>
           </w:p>
         </w:tc>
@@ -1245,13 +1131,24 @@
                 <w:lang w:eastAsia="ja-JP"/>
               </w:rPr>
             </w:pPr>
-            <w:r>
-              <w:rPr>
-                <w:rFonts w:ascii="Arial" w:hAnsi="Arial" w:cs="Arial"/>
-                <w:lang w:eastAsia="ja-JP"/>
-              </w:rPr>
-              <w:t>Incomplete</w:t>
-            </w:r>
+            <w:hyperlink r:id="rId7" w:history="1">
+              <w:r>
+                <w:rPr>
+                  <w:rStyle w:val="Hyperlink"/>
+                  <w:rFonts w:ascii="Arial" w:hAnsi="Arial" w:cs="Arial"/>
+                  <w:lang w:eastAsia="ja-JP"/>
+                </w:rPr>
+                <w:t>C</w:t>
+              </w:r>
+              <w:r>
+                <w:rPr>
+                  <w:rStyle w:val="Hyperlink"/>
+                  <w:rFonts w:ascii="Arial" w:hAnsi="Arial" w:cs="Arial"/>
+                  <w:lang w:eastAsia="ja-JP"/>
+                </w:rPr>
+                <w:t>omplete</w:t>
+              </w:r>
+            </w:hyperlink>
           </w:p>
         </w:tc>
         <w:tc>
@@ -1320,7 +1217,7 @@
                 <w:rFonts w:ascii="Arial" w:hAnsi="Arial" w:cs="Arial"/>
                 <w:lang w:eastAsia="ja-JP"/>
               </w:rPr>
-              <w:t>0</w:t>
+              <w:t>14</w:t>
             </w:r>
           </w:p>
         </w:tc>
@@ -1423,13 +1320,7 @@
               <w:rPr>
                 <w:rFonts w:ascii="Arial" w:hAnsi="Arial" w:cs="Arial"/>
               </w:rPr>
-              <w:t xml:space="preserve"> </w:t>
-            </w:r>
-            <w:r>
-              <w:rPr>
-                <w:rFonts w:ascii="Arial" w:hAnsi="Arial" w:cs="Arial"/>
-              </w:rPr>
-              <w:t>created and uploaded to Version Control</w:t>
+              <w:t xml:space="preserve"> created and uploaded to Version Control</w:t>
             </w:r>
           </w:p>
         </w:tc>
@@ -1598,51 +1489,7 @@
                 <w:rFonts w:ascii="Arial" w:hAnsi="Arial" w:cs="Arial"/>
                 <w:lang w:eastAsia="ja-JP"/>
               </w:rPr>
-              <w:t xml:space="preserve">Identify </w:t>
-            </w:r>
-            <w:proofErr w:type="spellStart"/>
-            <w:r>
-              <w:rPr>
-                <w:rFonts w:ascii="Arial" w:hAnsi="Arial" w:cs="Arial"/>
-                <w:lang w:eastAsia="ja-JP"/>
-              </w:rPr>
-              <w:t>Critial</w:t>
-            </w:r>
-            <w:proofErr w:type="spellEnd"/>
-            <w:r>
-              <w:rPr>
-                <w:rFonts w:ascii="Arial" w:hAnsi="Arial" w:cs="Arial"/>
-                <w:lang w:eastAsia="ja-JP"/>
-              </w:rPr>
-              <w:t xml:space="preserve"> Core Use Case</w:t>
-            </w:r>
-            <w:r>
-              <w:rPr>
-                <w:rFonts w:ascii="Arial" w:hAnsi="Arial" w:cs="Arial"/>
-                <w:lang w:eastAsia="ja-JP"/>
-              </w:rPr>
-              <w:t xml:space="preserve"> &amp; </w:t>
-            </w:r>
-            <w:r>
-              <w:rPr>
-                <w:rFonts w:ascii="Arial" w:hAnsi="Arial" w:cs="Arial"/>
-                <w:lang w:eastAsia="ja-JP"/>
-              </w:rPr>
-              <w:t>Candidate Architectures/</w:t>
-            </w:r>
-            <w:r>
-              <w:rPr>
-                <w:rFonts w:ascii="Arial" w:hAnsi="Arial" w:cs="Arial"/>
-                <w:lang w:eastAsia="ja-JP"/>
-              </w:rPr>
-              <w:t xml:space="preserve"> </w:t>
-            </w:r>
-            <w:r>
-              <w:rPr>
-                <w:rFonts w:ascii="Arial" w:hAnsi="Arial" w:cs="Arial"/>
-                <w:lang w:eastAsia="ja-JP"/>
-              </w:rPr>
-              <w:t>Technology Platform</w:t>
+              <w:t>Identify Critical Core Use Case &amp; Candidate Architectures/ Technology Platform</w:t>
             </w:r>
           </w:p>
         </w:tc>
@@ -1664,75 +1511,13 @@
                 <w:rFonts w:ascii="Arial" w:hAnsi="Arial" w:cs="Arial"/>
                 <w:lang w:eastAsia="ja-JP"/>
               </w:rPr>
-              <w:t>Critical core use case</w:t>
-            </w:r>
-            <w:r>
-              <w:rPr>
-                <w:rFonts w:ascii="Arial" w:hAnsi="Arial" w:cs="Arial"/>
-                <w:lang w:eastAsia="ja-JP"/>
-              </w:rPr>
-              <w:t xml:space="preserve"> </w:t>
-            </w:r>
-            <w:r>
-              <w:rPr>
-                <w:rFonts w:ascii="Arial" w:hAnsi="Arial" w:cs="Arial"/>
-                <w:lang w:eastAsia="ja-JP"/>
-              </w:rPr>
-              <w:t xml:space="preserve">&amp; </w:t>
-            </w:r>
-            <w:r>
-              <w:rPr>
-                <w:rFonts w:ascii="Arial" w:hAnsi="Arial" w:cs="Arial"/>
-                <w:lang w:eastAsia="ja-JP"/>
-              </w:rPr>
-              <w:t>Candidate Architectures/</w:t>
-            </w:r>
-            <w:r>
-              <w:rPr>
-                <w:rFonts w:ascii="Arial" w:hAnsi="Arial" w:cs="Arial"/>
-                <w:lang w:eastAsia="ja-JP"/>
-              </w:rPr>
-              <w:t xml:space="preserve"> </w:t>
-            </w:r>
-            <w:r>
-              <w:rPr>
-                <w:rFonts w:ascii="Arial" w:hAnsi="Arial" w:cs="Arial"/>
-                <w:lang w:eastAsia="ja-JP"/>
-              </w:rPr>
-              <w:t>Technology Platform</w:t>
-            </w:r>
-            <w:r>
-              <w:rPr>
-                <w:rFonts w:ascii="Arial" w:hAnsi="Arial" w:cs="Arial"/>
-                <w:lang w:eastAsia="ja-JP"/>
-              </w:rPr>
-              <w:t xml:space="preserve"> identified</w:t>
-            </w:r>
-            <w:r>
-              <w:rPr>
-                <w:rFonts w:ascii="Arial" w:hAnsi="Arial" w:cs="Arial"/>
-                <w:lang w:eastAsia="ja-JP"/>
-              </w:rPr>
-              <w:t xml:space="preserve"> and agreed on</w:t>
-            </w:r>
-            <w:r>
-              <w:rPr>
-                <w:rFonts w:ascii="Arial" w:hAnsi="Arial" w:cs="Arial"/>
-                <w:lang w:eastAsia="ja-JP"/>
-              </w:rPr>
-              <w:t>, memo</w:t>
-            </w:r>
-            <w:r>
-              <w:rPr>
-                <w:rFonts w:ascii="Arial" w:hAnsi="Arial" w:cs="Arial"/>
-              </w:rPr>
-              <w:t xml:space="preserve"> </w:t>
-            </w:r>
-            <w:r>
-              <w:rPr>
-                <w:rFonts w:ascii="Arial" w:hAnsi="Arial" w:cs="Arial"/>
-              </w:rPr>
-              <w:t>created and uploaded to Version Control</w:t>
+              <w:t>Critical core use case &amp; Candidate Architectures/ Technology Platform identified and agreed on, memo</w:t>
+            </w:r>
+            <w:r>
+              <w:rPr>
+                <w:rFonts w:ascii="Arial" w:hAnsi="Arial" w:cs="Arial"/>
+              </w:rPr>
+              <w:t xml:space="preserve"> created and uploaded to Version Control</w:t>
             </w:r>
           </w:p>
         </w:tc>
@@ -1923,21 +1708,7 @@
                 <w:rFonts w:ascii="Arial" w:hAnsi="Arial" w:cs="Arial"/>
                 <w:lang w:eastAsia="ja-JP"/>
               </w:rPr>
-              <w:t>Development Environment/s and Version Control Procedures</w:t>
-            </w:r>
-            <w:r>
-              <w:rPr>
-                <w:rFonts w:ascii="Arial" w:hAnsi="Arial" w:cs="Arial"/>
-                <w:lang w:eastAsia="ja-JP"/>
-              </w:rPr>
-              <w:t xml:space="preserve"> established, </w:t>
-            </w:r>
-            <w:r>
-              <w:rPr>
-                <w:rFonts w:ascii="Arial" w:hAnsi="Arial" w:cs="Arial"/>
-                <w:lang w:eastAsia="ja-JP"/>
-              </w:rPr>
-              <w:t>memo</w:t>
+              <w:t>Development Environment/s and Version Control Procedures established, memo</w:t>
             </w:r>
             <w:r>
               <w:rPr>
@@ -2062,6 +1833,192 @@
                 <w:lang w:eastAsia="ja-JP"/>
               </w:rPr>
               <w:t>40 min</w:t>
+            </w:r>
+          </w:p>
+        </w:tc>
+      </w:tr>
+      <w:tr>
+        <w:trPr>
+          <w:trHeight w:val="255"/>
+        </w:trPr>
+        <w:tc>
+          <w:tcPr>
+            <w:tcW w:w="710" w:type="dxa"/>
+          </w:tcPr>
+          <w:p>
+            <w:pPr>
+              <w:rPr>
+                <w:rFonts w:ascii="Arial" w:hAnsi="Arial" w:cs="Arial"/>
+                <w:lang w:eastAsia="ja-JP"/>
+              </w:rPr>
+            </w:pPr>
+            <w:r>
+              <w:rPr>
+                <w:rFonts w:ascii="Arial" w:hAnsi="Arial" w:cs="Arial"/>
+                <w:lang w:eastAsia="ja-JP"/>
+              </w:rPr>
+              <w:t>1.6**</w:t>
+            </w:r>
+          </w:p>
+        </w:tc>
+        <w:tc>
+          <w:tcPr>
+            <w:tcW w:w="2376" w:type="dxa"/>
+            <w:shd w:val="clear" w:color="auto" w:fill="auto"/>
+            <w:noWrap/>
+          </w:tcPr>
+          <w:p>
+            <w:pPr>
+              <w:rPr>
+                <w:rFonts w:ascii="Arial" w:hAnsi="Arial" w:cs="Arial"/>
+                <w:lang w:eastAsia="ja-JP"/>
+              </w:rPr>
+            </w:pPr>
+            <w:r>
+              <w:rPr>
+                <w:rFonts w:ascii="Arial" w:hAnsi="Arial" w:cs="Arial"/>
+                <w:lang w:eastAsia="ja-JP"/>
+              </w:rPr>
+              <w:t>Create System Wide Requirements document</w:t>
+            </w:r>
+          </w:p>
+        </w:tc>
+        <w:tc>
+          <w:tcPr>
+            <w:tcW w:w="2509" w:type="dxa"/>
+          </w:tcPr>
+          <w:p>
+            <w:pPr>
+              <w:rPr>
+                <w:rFonts w:ascii="Arial" w:hAnsi="Arial" w:cs="Arial"/>
+                <w:lang w:eastAsia="ja-JP"/>
+              </w:rPr>
+            </w:pPr>
+            <w:r>
+              <w:rPr>
+                <w:rFonts w:ascii="Arial" w:hAnsi="Arial" w:cs="Arial"/>
+                <w:lang w:eastAsia="ja-JP"/>
+              </w:rPr>
+              <w:t xml:space="preserve">System Wide Requirements document </w:t>
+            </w:r>
+            <w:r>
+              <w:rPr>
+                <w:rFonts w:ascii="Arial" w:hAnsi="Arial" w:cs="Arial"/>
+              </w:rPr>
+              <w:t>created and uploaded to Version Control</w:t>
+            </w:r>
+          </w:p>
+        </w:tc>
+        <w:tc>
+          <w:tcPr>
+            <w:tcW w:w="1236" w:type="dxa"/>
+            <w:shd w:val="clear" w:color="auto" w:fill="auto"/>
+            <w:noWrap/>
+          </w:tcPr>
+          <w:p>
+            <w:pPr>
+              <w:rPr>
+                <w:rFonts w:ascii="Arial" w:hAnsi="Arial" w:cs="Arial"/>
+                <w:lang w:eastAsia="ja-JP"/>
+              </w:rPr>
+            </w:pPr>
+            <w:hyperlink r:id="rId8">
+              <w:r>
+                <w:rPr>
+                  <w:rStyle w:val="Hyperlink"/>
+                  <w:rFonts w:ascii="Arial" w:hAnsi="Arial" w:cs="Arial"/>
+                  <w:lang w:eastAsia="ja-JP"/>
+                </w:rPr>
+                <w:t>Complete</w:t>
+              </w:r>
+            </w:hyperlink>
+          </w:p>
+        </w:tc>
+        <w:tc>
+          <w:tcPr>
+            <w:tcW w:w="1014" w:type="dxa"/>
+            <w:shd w:val="clear" w:color="auto" w:fill="auto"/>
+            <w:noWrap/>
+          </w:tcPr>
+          <w:p>
+            <w:pPr>
+              <w:rPr>
+                <w:rFonts w:ascii="Arial" w:hAnsi="Arial" w:cs="Arial"/>
+                <w:lang w:eastAsia="ja-JP"/>
+              </w:rPr>
+            </w:pPr>
+            <w:r>
+              <w:rPr>
+                <w:rFonts w:ascii="Arial" w:hAnsi="Arial" w:cs="Arial"/>
+                <w:lang w:eastAsia="ja-JP"/>
+              </w:rPr>
+              <w:t>Jette</w:t>
+            </w:r>
+          </w:p>
+        </w:tc>
+        <w:tc>
+          <w:tcPr>
+            <w:tcW w:w="1080" w:type="dxa"/>
+          </w:tcPr>
+          <w:p>
+            <w:pPr>
+              <w:rPr>
+                <w:rFonts w:ascii="Arial" w:hAnsi="Arial" w:cs="Arial"/>
+                <w:lang w:eastAsia="ja-JP"/>
+              </w:rPr>
+            </w:pPr>
+            <w:r>
+              <w:rPr>
+                <w:rFonts w:ascii="Arial" w:hAnsi="Arial" w:cs="Arial"/>
+                <w:lang w:eastAsia="ja-JP"/>
+              </w:rPr>
+              <w:t>6</w:t>
+            </w:r>
+          </w:p>
+        </w:tc>
+        <w:tc>
+          <w:tcPr>
+            <w:tcW w:w="900" w:type="dxa"/>
+            <w:shd w:val="clear" w:color="auto" w:fill="auto"/>
+            <w:noWrap/>
+          </w:tcPr>
+          <w:p>
+            <w:pPr>
+              <w:spacing w:after="160"/>
+              <w:rPr>
+                <w:rFonts w:ascii="Arial" w:hAnsi="Arial" w:cs="Arial"/>
+                <w:lang w:eastAsia="ja-JP"/>
+              </w:rPr>
+            </w:pPr>
+            <w:r>
+              <w:rPr>
+                <w:rFonts w:ascii="Arial" w:hAnsi="Arial" w:cs="Arial"/>
+                <w:lang w:eastAsia="ja-JP"/>
+              </w:rPr>
+              <w:t>5:40</w:t>
+            </w:r>
+          </w:p>
+        </w:tc>
+        <w:tc>
+          <w:tcPr>
+            <w:tcW w:w="1136" w:type="dxa"/>
+            <w:shd w:val="clear" w:color="auto" w:fill="auto"/>
+            <w:noWrap/>
+          </w:tcPr>
+          <w:p>
+            <w:pPr>
+              <w:spacing w:after="160"/>
+              <w:rPr>
+                <w:rFonts w:ascii="Arial" w:hAnsi="Arial" w:cs="Arial"/>
+                <w:lang w:eastAsia="ja-JP"/>
+              </w:rPr>
+            </w:pPr>
+            <w:r>
+              <w:rPr>
+                <w:rFonts w:ascii="Arial" w:hAnsi="Arial" w:cs="Arial"/>
+                <w:lang w:eastAsia="ja-JP"/>
+              </w:rPr>
+              <w:t>0</w:t>
             </w:r>
           </w:p>
         </w:tc>
@@ -2075,8 +2032,8 @@
           <w:numId w:val="36"/>
         </w:numPr>
         <w:sectPr>
-          <w:headerReference w:type="default" r:id="rId7"/>
-          <w:footerReference w:type="default" r:id="rId8"/>
+          <w:headerReference w:type="default" r:id="rId9"/>
+          <w:footerReference w:type="default" r:id="rId10"/>
           <w:pgSz w:w="12240" w:h="15840" w:code="1"/>
           <w:pgMar w:top="1440" w:right="1440" w:bottom="1440" w:left="1440" w:header="720" w:footer="720" w:gutter="0"/>
           <w:cols w:space="720"/>
@@ -2092,10 +2049,7 @@
       </w:pPr>
       <w:r>
         <w:lastRenderedPageBreak/>
-        <w:t>5</w:t>
-      </w:r>
-      <w:r>
-        <w:t>.  Issues</w:t>
+        <w:t>5.  Issues</w:t>
       </w:r>
     </w:p>
     <w:p/>
@@ -2107,9 +2061,9 @@
         <w:tblLook w:val="01E0" w:firstRow="1" w:lastRow="1" w:firstColumn="1" w:lastColumn="1" w:noHBand="0" w:noVBand="0"/>
       </w:tblPr>
       <w:tblGrid>
-        <w:gridCol w:w="3115"/>
-        <w:gridCol w:w="1431"/>
-        <w:gridCol w:w="4804"/>
+        <w:gridCol w:w="3114"/>
+        <w:gridCol w:w="1438"/>
+        <w:gridCol w:w="4798"/>
       </w:tblGrid>
       <w:tr>
         <w:tc>
@@ -2130,6 +2084,7 @@
               <w:rPr>
                 <w:rFonts w:ascii="Arial" w:hAnsi="Arial" w:cs="Arial"/>
                 <w:b/>
+                <w:bCs/>
                 <w:sz w:val="18"/>
                 <w:szCs w:val="18"/>
                 <w:lang w:eastAsia="ja-JP"/>
@@ -2139,6 +2094,7 @@
               <w:rPr>
                 <w:rFonts w:ascii="Arial" w:hAnsi="Arial" w:cs="Arial"/>
                 <w:b/>
+                <w:bCs/>
                 <w:sz w:val="18"/>
                 <w:szCs w:val="18"/>
                 <w:lang w:eastAsia="ja-JP"/>
@@ -2165,6 +2121,7 @@
               <w:rPr>
                 <w:rFonts w:ascii="Arial" w:hAnsi="Arial" w:cs="Arial"/>
                 <w:b/>
+                <w:bCs/>
                 <w:sz w:val="18"/>
                 <w:szCs w:val="18"/>
                 <w:lang w:eastAsia="ja-JP"/>
@@ -2174,6 +2131,7 @@
               <w:rPr>
                 <w:rFonts w:ascii="Arial" w:hAnsi="Arial" w:cs="Arial"/>
                 <w:b/>
+                <w:bCs/>
                 <w:sz w:val="18"/>
                 <w:szCs w:val="18"/>
                 <w:lang w:eastAsia="ja-JP"/>
@@ -2200,6 +2158,7 @@
               <w:rPr>
                 <w:rFonts w:ascii="Arial" w:hAnsi="Arial" w:cs="Arial"/>
                 <w:b/>
+                <w:bCs/>
                 <w:sz w:val="18"/>
                 <w:szCs w:val="18"/>
                 <w:lang w:eastAsia="ja-JP"/>
@@ -2209,6 +2168,7 @@
               <w:rPr>
                 <w:rFonts w:ascii="Arial" w:hAnsi="Arial" w:cs="Arial"/>
                 <w:b/>
+                <w:bCs/>
                 <w:sz w:val="18"/>
                 <w:szCs w:val="18"/>
                 <w:lang w:eastAsia="ja-JP"/>
@@ -2234,6 +2194,9 @@
               <w:pStyle w:val="BodyText"/>
               <w:ind w:left="0"/>
             </w:pPr>
+            <w:r>
+              <w:t>Number of user levels for CRUD</w:t>
+            </w:r>
           </w:p>
         </w:tc>
         <w:tc>
@@ -2251,6 +2214,9 @@
               <w:pStyle w:val="BodyText"/>
               <w:ind w:left="0"/>
             </w:pPr>
+            <w:r>
+              <w:t>Complete</w:t>
+            </w:r>
           </w:p>
         </w:tc>
         <w:tc>
@@ -2268,6 +2234,160 @@
               <w:pStyle w:val="BodyText"/>
               <w:ind w:left="0"/>
             </w:pPr>
+            <w:r>
+              <w:t>General daily meeting decided that there be three levels of User:</w:t>
+            </w:r>
+          </w:p>
+          <w:p>
+            <w:pPr>
+              <w:pStyle w:val="BodyText"/>
+              <w:ind w:left="0"/>
+            </w:pPr>
+            <w:r>
+              <w:t>Staff member: Create, read</w:t>
+            </w:r>
+          </w:p>
+          <w:p>
+            <w:pPr>
+              <w:pStyle w:val="BodyText"/>
+              <w:ind w:left="0"/>
+            </w:pPr>
+            <w:r>
+              <w:t>Supervisor: Create, read, update</w:t>
+            </w:r>
+          </w:p>
+          <w:p>
+            <w:pPr>
+              <w:pStyle w:val="BodyText"/>
+              <w:ind w:left="0"/>
+            </w:pPr>
+            <w:r>
+              <w:t>Administrator: Create, read, update, delete</w:t>
+            </w:r>
+          </w:p>
+        </w:tc>
+      </w:tr>
+      <w:tr>
+        <w:tc>
+          <w:tcPr>
+            <w:tcW w:w="3192" w:type="dxa"/>
+            <w:tcBorders>
+              <w:top w:val="single" w:sz="4" w:space="0" w:color="auto"/>
+              <w:left w:val="single" w:sz="4" w:space="0" w:color="auto"/>
+              <w:bottom w:val="single" w:sz="4" w:space="0" w:color="auto"/>
+              <w:right w:val="single" w:sz="4" w:space="0" w:color="auto"/>
+            </w:tcBorders>
+          </w:tcPr>
+          <w:p>
+            <w:pPr>
+              <w:pStyle w:val="BodyText"/>
+              <w:ind w:left="0"/>
+            </w:pPr>
+            <w:r>
+              <w:t>Deletion of a record</w:t>
+            </w:r>
+          </w:p>
+        </w:tc>
+        <w:tc>
+          <w:tcPr>
+            <w:tcW w:w="1452" w:type="dxa"/>
+            <w:tcBorders>
+              <w:top w:val="single" w:sz="4" w:space="0" w:color="auto"/>
+              <w:left w:val="single" w:sz="4" w:space="0" w:color="auto"/>
+              <w:bottom w:val="single" w:sz="4" w:space="0" w:color="auto"/>
+              <w:right w:val="single" w:sz="4" w:space="0" w:color="auto"/>
+            </w:tcBorders>
+          </w:tcPr>
+          <w:p>
+            <w:pPr>
+              <w:pStyle w:val="BodyText"/>
+              <w:ind w:left="0"/>
+            </w:pPr>
+            <w:r>
+              <w:t>Complete</w:t>
+            </w:r>
+          </w:p>
+        </w:tc>
+        <w:tc>
+          <w:tcPr>
+            <w:tcW w:w="4932" w:type="dxa"/>
+            <w:tcBorders>
+              <w:top w:val="single" w:sz="4" w:space="0" w:color="auto"/>
+              <w:left w:val="single" w:sz="4" w:space="0" w:color="auto"/>
+              <w:bottom w:val="single" w:sz="4" w:space="0" w:color="auto"/>
+              <w:right w:val="single" w:sz="4" w:space="0" w:color="auto"/>
+            </w:tcBorders>
+          </w:tcPr>
+          <w:p>
+            <w:pPr>
+              <w:pStyle w:val="BodyText"/>
+              <w:ind w:left="0"/>
+            </w:pPr>
+            <w:r>
+              <w:t>Record to be removed from view for general user but available for Administrator to view/report on</w:t>
+            </w:r>
+          </w:p>
+        </w:tc>
+      </w:tr>
+      <w:tr>
+        <w:tc>
+          <w:tcPr>
+            <w:tcW w:w="3192" w:type="dxa"/>
+            <w:tcBorders>
+              <w:top w:val="single" w:sz="4" w:space="0" w:color="auto"/>
+              <w:left w:val="single" w:sz="4" w:space="0" w:color="auto"/>
+              <w:bottom w:val="single" w:sz="4" w:space="0" w:color="auto"/>
+              <w:right w:val="single" w:sz="4" w:space="0" w:color="auto"/>
+            </w:tcBorders>
+          </w:tcPr>
+          <w:p>
+            <w:pPr>
+              <w:pStyle w:val="BodyText"/>
+              <w:ind w:left="0"/>
+            </w:pPr>
+            <w:r>
+              <w:t>Constraints for device</w:t>
+            </w:r>
+          </w:p>
+        </w:tc>
+        <w:tc>
+          <w:tcPr>
+            <w:tcW w:w="1452" w:type="dxa"/>
+            <w:tcBorders>
+              <w:top w:val="single" w:sz="4" w:space="0" w:color="auto"/>
+              <w:left w:val="single" w:sz="4" w:space="0" w:color="auto"/>
+              <w:bottom w:val="single" w:sz="4" w:space="0" w:color="auto"/>
+              <w:right w:val="single" w:sz="4" w:space="0" w:color="auto"/>
+            </w:tcBorders>
+          </w:tcPr>
+          <w:p>
+            <w:pPr>
+              <w:pStyle w:val="BodyText"/>
+              <w:ind w:left="0"/>
+            </w:pPr>
+            <w:r>
+              <w:t>Completed</w:t>
+            </w:r>
+          </w:p>
+        </w:tc>
+        <w:tc>
+          <w:tcPr>
+            <w:tcW w:w="4932" w:type="dxa"/>
+            <w:tcBorders>
+              <w:top w:val="single" w:sz="4" w:space="0" w:color="auto"/>
+              <w:left w:val="single" w:sz="4" w:space="0" w:color="auto"/>
+              <w:bottom w:val="single" w:sz="4" w:space="0" w:color="auto"/>
+              <w:right w:val="single" w:sz="4" w:space="0" w:color="auto"/>
+            </w:tcBorders>
+          </w:tcPr>
+          <w:p>
+            <w:pPr>
+              <w:pStyle w:val="BodyText"/>
+              <w:ind w:left="0"/>
+            </w:pPr>
+            <w:r>
+              <w:t>Decided to design Pharmacon for smart phone with scalability to standard sized tablet (10 inch screen)</w:t>
+            </w:r>
           </w:p>
         </w:tc>
       </w:tr>
@@ -2278,19 +2398,8 @@
         <w:pStyle w:val="Heading1"/>
       </w:pPr>
       <w:r>
-        <w:t>6</w:t>
+        <w:t>6.  Assessment</w:t>
       </w:r>
-      <w:r>
-        <w:t>.  Assessment</w:t>
-      </w:r>
-    </w:p>
-    <w:p>
-      <w:pPr>
-        <w:pStyle w:val="InfoBlue"/>
-        <w:rPr>
-          <w:vanish w:val="0"/>
-        </w:rPr>
-      </w:pPr>
     </w:p>
     <w:tbl>
       <w:tblPr>
@@ -2323,9 +2432,9 @@
               </w:rPr>
             </w:pPr>
             <w:r>
-              <w:rPr>
-                <w:bCs/>
-              </w:rPr>
+              <w:t>[</w:t>
+            </w:r>
+            <w:r>
               <w:t>Assessment target</w:t>
             </w:r>
           </w:p>
@@ -2343,9 +2452,6 @@
               </w:rPr>
             </w:pPr>
             <w:r>
-              <w:rPr>
-                <w:iCs/>
-              </w:rPr>
               <w:t>Inception Iteration Plan 1</w:t>
             </w:r>
           </w:p>
@@ -2377,9 +2483,6 @@
               </w:rPr>
             </w:pPr>
             <w:r>
-              <w:rPr>
-                <w:iCs/>
-              </w:rPr>
               <w:t>26/03/2018</w:t>
             </w:r>
           </w:p>
@@ -2411,10 +2514,7 @@
               </w:rPr>
             </w:pPr>
             <w:r>
-              <w:rPr>
-                <w:iCs/>
-              </w:rPr>
-              <w:t>Ryan, Leonard, Beau</w:t>
+              <w:t>Ryan, Leonard, Beau, Jette</w:t>
             </w:r>
           </w:p>
         </w:tc>
@@ -2447,7 +2547,6 @@
             <w:r>
               <w:rPr>
                 <w:rFonts w:ascii="Times" w:hAnsi="Times"/>
-                <w:iCs/>
               </w:rPr>
               <w:t>Inception</w:t>
             </w:r>
@@ -2465,13 +2564,7 @@
         </w:numPr>
       </w:pPr>
       <w:r>
-        <w:t xml:space="preserve">Assessment against </w:t>
-      </w:r>
-      <w:r>
-        <w:t>o</w:t>
-      </w:r>
-      <w:r>
-        <w:t>bjectives</w:t>
+        <w:t>Assessment against objectives</w:t>
       </w:r>
     </w:p>
     <w:p>
@@ -2483,29 +2576,21 @@
         </w:numPr>
       </w:pPr>
       <w:r>
-        <w:t>Work Items</w:t>
+        <w:t>Work Items: Planned compared to actually completed</w:t>
       </w:r>
+    </w:p>
+    <w:p>
+      <w:pPr>
+        <w:ind w:left="720"/>
+      </w:pPr>
       <w:r>
-        <w:t xml:space="preserve">: </w:t>
+        <w:t>Due to the high-level requirements being re-ordered, the work items do not correspond 1-to-1 with the high-level objectives. High-level objective 2 was added as a priority item during the oversight meeting on 13/03/2018, and work item 1.6 was created to address it.</w:t>
       </w:r>
-      <w:r>
-        <w:t>Plan</w:t>
-      </w:r>
-      <w:r>
-        <w:t>ned</w:t>
-      </w:r>
-      <w:r>
-        <w:t xml:space="preserve"> </w:t>
-      </w:r>
-      <w:r>
-        <w:t>compared to a</w:t>
-      </w:r>
-      <w:r>
-        <w:t>ctual</w:t>
-      </w:r>
-      <w:r>
-        <w:t>ly completed</w:t>
-      </w:r>
+    </w:p>
+    <w:p>
+      <w:pPr>
+        <w:ind w:left="720"/>
+      </w:pPr>
     </w:p>
     <w:p>
       <w:pPr>
@@ -2517,13 +2602,7 @@
         <w:ind w:left="720"/>
       </w:pPr>
       <w:r>
-        <w:t xml:space="preserve">Assessment against Evaluation Criteria Test </w:t>
-      </w:r>
-      <w:r>
-        <w:t>r</w:t>
-      </w:r>
-      <w:r>
-        <w:t>esults</w:t>
+        <w:t>Assessment against Evaluation Criteria Test results</w:t>
       </w:r>
     </w:p>
     <w:p>
@@ -2535,19 +2614,7 @@
         </w:numPr>
       </w:pPr>
       <w:r>
-        <w:t xml:space="preserve">Other </w:t>
-      </w:r>
-      <w:r>
-        <w:t>c</w:t>
-      </w:r>
-      <w:r>
-        <w:t xml:space="preserve">oncerns and </w:t>
-      </w:r>
-      <w:r>
-        <w:t>d</w:t>
-      </w:r>
-      <w:r>
-        <w:t>eviations</w:t>
+        <w:t>Other concerns and deviations</w:t>
       </w:r>
     </w:p>
     <w:p>
@@ -2644,13 +2711,8 @@
             <w:sym w:font="Symbol" w:char="F0D3"/>
           </w:r>
           <w:r>
-            <w:t xml:space="preserve">Team </w:t>
+            <w:t>Team Pharmacon</w:t>
           </w:r>
-          <w:proofErr w:type="spellStart"/>
-          <w:r>
-            <w:t>Pharmacon</w:t>
-          </w:r>
-          <w:proofErr w:type="spellEnd"/>
           <w:r>
             <w:t xml:space="preserve">, </w:t>
           </w:r>
@@ -2714,7 +2776,7 @@
               <w:rStyle w:val="PageNumber"/>
               <w:noProof/>
             </w:rPr>
-            <w:t>3</w:t>
+            <w:t>2</w:t>
           </w:r>
           <w:r>
             <w:rPr>
@@ -2872,13 +2934,13 @@
         </w:tcPr>
         <w:p>
           <w:r>
-            <w:t xml:space="preserve">  Date:  &lt;</w:t>
+            <w:t xml:space="preserve">  Date:  </w:t>
           </w:r>
           <w:r>
-            <w:t>11/03/2018</w:t>
+            <w:t>Updated 15</w:t>
           </w:r>
           <w:r>
-            <w:t>&gt;</w:t>
+            <w:t>/03/2018</w:t>
           </w:r>
         </w:p>
       </w:tc>

</xml_diff>

<commit_message>
Updated work time in Interation Plan
</commit_message>
<xml_diff>
--- a/documents/Iteration Plan/Inception Iteration Plan 1.docx
+++ b/documents/Iteration Plan/Inception Iteration Plan 1.docx
@@ -1,34 +1,29 @@
 
 <file path=word/document.xml><?xml version="1.0" encoding="utf-8"?>
-<w:document xmlns:wpc="http://schemas.microsoft.com/office/word/2010/wordprocessingCanvas" xmlns:mc="http://schemas.openxmlformats.org/markup-compatibility/2006" xmlns:o="urn:schemas-microsoft-com:office:office" xmlns:r="http://schemas.openxmlformats.org/officeDocument/2006/relationships" xmlns:m="http://schemas.openxmlformats.org/officeDocument/2006/math" xmlns:v="urn:schemas-microsoft-com:vml" xmlns:wp14="http://schemas.microsoft.com/office/word/2010/wordprocessingDrawing" xmlns:wp="http://schemas.openxmlformats.org/drawingml/2006/wordprocessingDrawing" xmlns:w10="urn:schemas-microsoft-com:office:word" xmlns:w="http://schemas.openxmlformats.org/wordprocessingml/2006/main" xmlns:w14="http://schemas.microsoft.com/office/word/2010/wordml" xmlns:w15="http://schemas.microsoft.com/office/word/2012/wordml" xmlns:wpg="http://schemas.microsoft.com/office/word/2010/wordprocessingGroup" xmlns:wpi="http://schemas.microsoft.com/office/word/2010/wordprocessingInk" xmlns:wne="http://schemas.microsoft.com/office/word/2006/wordml" xmlns:wps="http://schemas.microsoft.com/office/word/2010/wordprocessingShape" mc:Ignorable="w14 w15 wp14">
+<w:document xmlns:wpc="http://schemas.microsoft.com/office/word/2010/wordprocessingCanvas" xmlns:cx="http://schemas.microsoft.com/office/drawing/2014/chartex" xmlns:cx1="http://schemas.microsoft.com/office/drawing/2015/9/8/chartex" xmlns:cx2="http://schemas.microsoft.com/office/drawing/2015/10/21/chartex" xmlns:cx3="http://schemas.microsoft.com/office/drawing/2016/5/9/chartex" xmlns:cx4="http://schemas.microsoft.com/office/drawing/2016/5/10/chartex" xmlns:cx5="http://schemas.microsoft.com/office/drawing/2016/5/11/chartex" xmlns:cx6="http://schemas.microsoft.com/office/drawing/2016/5/12/chartex" xmlns:cx7="http://schemas.microsoft.com/office/drawing/2016/5/13/chartex" xmlns:cx8="http://schemas.microsoft.com/office/drawing/2016/5/14/chartex" xmlns:mc="http://schemas.openxmlformats.org/markup-compatibility/2006" xmlns:aink="http://schemas.microsoft.com/office/drawing/2016/ink" xmlns:am3d="http://schemas.microsoft.com/office/drawing/2017/model3d" xmlns:o="urn:schemas-microsoft-com:office:office" xmlns:r="http://schemas.openxmlformats.org/officeDocument/2006/relationships" xmlns:m="http://schemas.openxmlformats.org/officeDocument/2006/math" xmlns:v="urn:schemas-microsoft-com:vml" xmlns:wp14="http://schemas.microsoft.com/office/word/2010/wordprocessingDrawing" xmlns:wp="http://schemas.openxmlformats.org/drawingml/2006/wordprocessingDrawing" xmlns:w10="urn:schemas-microsoft-com:office:word" xmlns:w="http://schemas.openxmlformats.org/wordprocessingml/2006/main" xmlns:w14="http://schemas.microsoft.com/office/word/2010/wordml" xmlns:w15="http://schemas.microsoft.com/office/word/2012/wordml" xmlns:w16cid="http://schemas.microsoft.com/office/word/2016/wordml/cid" xmlns:w16se="http://schemas.microsoft.com/office/word/2015/wordml/symex" xmlns:wpg="http://schemas.microsoft.com/office/word/2010/wordprocessingGroup" xmlns:wpi="http://schemas.microsoft.com/office/word/2010/wordprocessingInk" xmlns:wne="http://schemas.microsoft.com/office/word/2006/wordml" xmlns:wps="http://schemas.microsoft.com/office/word/2010/wordprocessingShape" mc:Ignorable="w14 w15 w16se w16cid wp14">
   <w:body>
     <w:p>
       <w:pPr>
         <w:pStyle w:val="Title"/>
       </w:pPr>
       <w:r>
-        <w:t>Team Pharmacon</w:t>
+        <w:t xml:space="preserve">Team </w:t>
       </w:r>
+      <w:proofErr w:type="spellStart"/>
+      <w:r>
+        <w:t>Pharmacon</w:t>
+      </w:r>
+      <w:proofErr w:type="spellEnd"/>
     </w:p>
     <w:p>
       <w:pPr>
         <w:pStyle w:val="Title"/>
       </w:pPr>
-      <w:r>
-        <w:fldChar w:fldCharType="begin"/>
-      </w:r>
-      <w:r>
-        <w:instrText xml:space="preserve"> TITLE  \* MERGEFORMAT </w:instrText>
-      </w:r>
-      <w:r>
-        <w:fldChar w:fldCharType="separate"/>
-      </w:r>
-      <w:r>
-        <w:t>Iteration Plan</w:t>
-      </w:r>
-      <w:r>
-        <w:fldChar w:fldCharType="end"/>
-      </w:r>
+      <w:fldSimple w:instr=" TITLE  \* MERGEFORMAT ">
+        <w:r>
+          <w:t>Iteration Plan</w:t>
+        </w:r>
+      </w:fldSimple>
       <w:r>
         <w:t xml:space="preserve"> – Inception Iteration 1</w:t>
       </w:r>
@@ -248,6 +243,8 @@
             </w:r>
           </w:p>
         </w:tc>
+        <w:bookmarkStart w:id="1" w:name="_GoBack"/>
+        <w:bookmarkEnd w:id="1"/>
       </w:tr>
       <w:tr>
         <w:tc>
@@ -1344,7 +1341,7 @@
                 <w:rFonts w:ascii="Arial" w:hAnsi="Arial" w:cs="Arial"/>
                 <w:lang w:eastAsia="ja-JP"/>
               </w:rPr>
-              <w:t>Incomplete</w:t>
+              <w:t>Complete</w:t>
             </w:r>
           </w:p>
         </w:tc>
@@ -1414,7 +1411,7 @@
                 <w:rFonts w:ascii="Arial" w:hAnsi="Arial" w:cs="Arial"/>
                 <w:lang w:eastAsia="ja-JP"/>
               </w:rPr>
-              <w:t>0</w:t>
+              <w:t>6</w:t>
             </w:r>
           </w:p>
         </w:tc>
@@ -1947,6 +1944,7 @@
                 <w:lang w:eastAsia="ja-JP"/>
               </w:rPr>
             </w:pPr>
+            <w:proofErr w:type="spellStart"/>
             <w:r>
               <w:rPr>
                 <w:rFonts w:ascii="Arial" w:hAnsi="Arial" w:cs="Arial"/>
@@ -1954,6 +1952,7 @@
               </w:rPr>
               <w:t>Jette</w:t>
             </w:r>
+            <w:proofErr w:type="spellEnd"/>
           </w:p>
         </w:tc>
         <w:tc>
@@ -2386,7 +2385,23 @@
               <w:ind w:left="0"/>
             </w:pPr>
             <w:r>
-              <w:t>Decided to design Pharmacon for smart phone with scalability to standard sized tablet (10 inch screen)</w:t>
+              <w:t xml:space="preserve">Decided to design </w:t>
+            </w:r>
+            <w:proofErr w:type="spellStart"/>
+            <w:r>
+              <w:t>Pharmacon</w:t>
+            </w:r>
+            <w:proofErr w:type="spellEnd"/>
+            <w:r>
+              <w:t xml:space="preserve"> for smart phone with scalability to standard sized tablet (</w:t>
+            </w:r>
+            <w:proofErr w:type="gramStart"/>
+            <w:r>
+              <w:t>10 inch</w:t>
+            </w:r>
+            <w:proofErr w:type="gramEnd"/>
+            <w:r>
+              <w:t xml:space="preserve"> screen)</w:t>
             </w:r>
           </w:p>
         </w:tc>
@@ -2514,8 +2529,13 @@
               </w:rPr>
             </w:pPr>
             <w:r>
-              <w:t>Ryan, Leonard, Beau, Jette</w:t>
-            </w:r>
+              <w:t xml:space="preserve">Ryan, Leonard, Beau, </w:t>
+            </w:r>
+            <w:proofErr w:type="spellStart"/>
+            <w:r>
+              <w:t>Jette</w:t>
+            </w:r>
+            <w:proofErr w:type="spellEnd"/>
           </w:p>
         </w:tc>
       </w:tr>
@@ -2576,8 +2596,13 @@
         </w:numPr>
       </w:pPr>
       <w:r>
-        <w:t>Work Items: Planned compared to actually completed</w:t>
+        <w:t xml:space="preserve">Work Items: Planned compared to </w:t>
       </w:r>
+      <w:proofErr w:type="gramStart"/>
+      <w:r>
+        <w:t>actually completed</w:t>
+      </w:r>
+      <w:proofErr w:type="gramEnd"/>
     </w:p>
     <w:p>
       <w:pPr>
@@ -2621,8 +2646,6 @@
       <w:pPr>
         <w:pStyle w:val="InfoBluelistitem"/>
       </w:pPr>
-      <w:bookmarkStart w:id="1" w:name="_GoBack"/>
-      <w:bookmarkEnd w:id="1"/>
     </w:p>
     <w:sectPr>
       <w:pgSz w:w="12240" w:h="15840" w:code="1"/>
@@ -2634,7 +2657,7 @@
 </file>
 
 <file path=word/endnotes.xml><?xml version="1.0" encoding="utf-8"?>
-<w:endnotes xmlns:wpc="http://schemas.microsoft.com/office/word/2010/wordprocessingCanvas" xmlns:mc="http://schemas.openxmlformats.org/markup-compatibility/2006" xmlns:o="urn:schemas-microsoft-com:office:office" xmlns:r="http://schemas.openxmlformats.org/officeDocument/2006/relationships" xmlns:m="http://schemas.openxmlformats.org/officeDocument/2006/math" xmlns:v="urn:schemas-microsoft-com:vml" xmlns:wp14="http://schemas.microsoft.com/office/word/2010/wordprocessingDrawing" xmlns:wp="http://schemas.openxmlformats.org/drawingml/2006/wordprocessingDrawing" xmlns:w10="urn:schemas-microsoft-com:office:word" xmlns:w="http://schemas.openxmlformats.org/wordprocessingml/2006/main" xmlns:w14="http://schemas.microsoft.com/office/word/2010/wordml" xmlns:w15="http://schemas.microsoft.com/office/word/2012/wordml" xmlns:wpg="http://schemas.microsoft.com/office/word/2010/wordprocessingGroup" xmlns:wpi="http://schemas.microsoft.com/office/word/2010/wordprocessingInk" xmlns:wne="http://schemas.microsoft.com/office/word/2006/wordml" xmlns:wps="http://schemas.microsoft.com/office/word/2010/wordprocessingShape" mc:Ignorable="w14 w15 wp14">
+<w:endnotes xmlns:wpc="http://schemas.microsoft.com/office/word/2010/wordprocessingCanvas" xmlns:cx="http://schemas.microsoft.com/office/drawing/2014/chartex" xmlns:cx1="http://schemas.microsoft.com/office/drawing/2015/9/8/chartex" xmlns:cx2="http://schemas.microsoft.com/office/drawing/2015/10/21/chartex" xmlns:cx3="http://schemas.microsoft.com/office/drawing/2016/5/9/chartex" xmlns:cx4="http://schemas.microsoft.com/office/drawing/2016/5/10/chartex" xmlns:cx5="http://schemas.microsoft.com/office/drawing/2016/5/11/chartex" xmlns:cx6="http://schemas.microsoft.com/office/drawing/2016/5/12/chartex" xmlns:cx7="http://schemas.microsoft.com/office/drawing/2016/5/13/chartex" xmlns:cx8="http://schemas.microsoft.com/office/drawing/2016/5/14/chartex" xmlns:mc="http://schemas.openxmlformats.org/markup-compatibility/2006" xmlns:aink="http://schemas.microsoft.com/office/drawing/2016/ink" xmlns:am3d="http://schemas.microsoft.com/office/drawing/2017/model3d" xmlns:o="urn:schemas-microsoft-com:office:office" xmlns:r="http://schemas.openxmlformats.org/officeDocument/2006/relationships" xmlns:m="http://schemas.openxmlformats.org/officeDocument/2006/math" xmlns:v="urn:schemas-microsoft-com:vml" xmlns:wp14="http://schemas.microsoft.com/office/word/2010/wordprocessingDrawing" xmlns:wp="http://schemas.openxmlformats.org/drawingml/2006/wordprocessingDrawing" xmlns:w10="urn:schemas-microsoft-com:office:word" xmlns:w="http://schemas.openxmlformats.org/wordprocessingml/2006/main" xmlns:w14="http://schemas.microsoft.com/office/word/2010/wordml" xmlns:w15="http://schemas.microsoft.com/office/word/2012/wordml" xmlns:w16cid="http://schemas.microsoft.com/office/word/2016/wordml/cid" xmlns:w16se="http://schemas.microsoft.com/office/word/2015/wordml/symex" xmlns:wpg="http://schemas.microsoft.com/office/word/2010/wordprocessingGroup" xmlns:wpi="http://schemas.microsoft.com/office/word/2010/wordprocessingInk" xmlns:wne="http://schemas.microsoft.com/office/word/2006/wordml" xmlns:wps="http://schemas.microsoft.com/office/word/2010/wordprocessingShape" mc:Ignorable="w14 w15 w16se w16cid wp14">
   <w:endnote w:type="separator" w:id="-1">
     <w:p>
       <w:r>
@@ -2653,7 +2676,7 @@
 </file>
 
 <file path=word/footer1.xml><?xml version="1.0" encoding="utf-8"?>
-<w:ftr xmlns:wpc="http://schemas.microsoft.com/office/word/2010/wordprocessingCanvas" xmlns:mc="http://schemas.openxmlformats.org/markup-compatibility/2006" xmlns:o="urn:schemas-microsoft-com:office:office" xmlns:r="http://schemas.openxmlformats.org/officeDocument/2006/relationships" xmlns:m="http://schemas.openxmlformats.org/officeDocument/2006/math" xmlns:v="urn:schemas-microsoft-com:vml" xmlns:wp14="http://schemas.microsoft.com/office/word/2010/wordprocessingDrawing" xmlns:wp="http://schemas.openxmlformats.org/drawingml/2006/wordprocessingDrawing" xmlns:w10="urn:schemas-microsoft-com:office:word" xmlns:w="http://schemas.openxmlformats.org/wordprocessingml/2006/main" xmlns:w14="http://schemas.microsoft.com/office/word/2010/wordml" xmlns:w15="http://schemas.microsoft.com/office/word/2012/wordml" xmlns:wpg="http://schemas.microsoft.com/office/word/2010/wordprocessingGroup" xmlns:wpi="http://schemas.microsoft.com/office/word/2010/wordprocessingInk" xmlns:wne="http://schemas.microsoft.com/office/word/2006/wordml" xmlns:wps="http://schemas.microsoft.com/office/word/2010/wordprocessingShape" mc:Ignorable="w14 w15 wp14">
+<w:ftr xmlns:wpc="http://schemas.microsoft.com/office/word/2010/wordprocessingCanvas" xmlns:cx="http://schemas.microsoft.com/office/drawing/2014/chartex" xmlns:cx1="http://schemas.microsoft.com/office/drawing/2015/9/8/chartex" xmlns:cx2="http://schemas.microsoft.com/office/drawing/2015/10/21/chartex" xmlns:cx3="http://schemas.microsoft.com/office/drawing/2016/5/9/chartex" xmlns:cx4="http://schemas.microsoft.com/office/drawing/2016/5/10/chartex" xmlns:cx5="http://schemas.microsoft.com/office/drawing/2016/5/11/chartex" xmlns:cx6="http://schemas.microsoft.com/office/drawing/2016/5/12/chartex" xmlns:cx7="http://schemas.microsoft.com/office/drawing/2016/5/13/chartex" xmlns:cx8="http://schemas.microsoft.com/office/drawing/2016/5/14/chartex" xmlns:mc="http://schemas.openxmlformats.org/markup-compatibility/2006" xmlns:aink="http://schemas.microsoft.com/office/drawing/2016/ink" xmlns:am3d="http://schemas.microsoft.com/office/drawing/2017/model3d" xmlns:o="urn:schemas-microsoft-com:office:office" xmlns:r="http://schemas.openxmlformats.org/officeDocument/2006/relationships" xmlns:m="http://schemas.openxmlformats.org/officeDocument/2006/math" xmlns:v="urn:schemas-microsoft-com:vml" xmlns:wp14="http://schemas.microsoft.com/office/word/2010/wordprocessingDrawing" xmlns:wp="http://schemas.openxmlformats.org/drawingml/2006/wordprocessingDrawing" xmlns:w10="urn:schemas-microsoft-com:office:word" xmlns:w="http://schemas.openxmlformats.org/wordprocessingml/2006/main" xmlns:w14="http://schemas.microsoft.com/office/word/2010/wordml" xmlns:w15="http://schemas.microsoft.com/office/word/2012/wordml" xmlns:w16cid="http://schemas.microsoft.com/office/word/2016/wordml/cid" xmlns:w16se="http://schemas.microsoft.com/office/word/2015/wordml/symex" xmlns:wpg="http://schemas.microsoft.com/office/word/2010/wordprocessingGroup" xmlns:wpi="http://schemas.microsoft.com/office/word/2010/wordprocessingInk" xmlns:wne="http://schemas.microsoft.com/office/word/2006/wordml" xmlns:wps="http://schemas.microsoft.com/office/word/2010/wordprocessingShape" mc:Ignorable="w14 w15 w16se w16cid wp14">
   <w:tbl>
     <w:tblPr>
       <w:tblW w:w="0" w:type="auto"/>
@@ -2711,8 +2734,13 @@
             <w:sym w:font="Symbol" w:char="F0D3"/>
           </w:r>
           <w:r>
-            <w:t>Team Pharmacon</w:t>
+            <w:t xml:space="preserve">Team </w:t>
           </w:r>
+          <w:proofErr w:type="spellStart"/>
+          <w:r>
+            <w:t>Pharmacon</w:t>
+          </w:r>
+          <w:proofErr w:type="spellEnd"/>
           <w:r>
             <w:t xml:space="preserve">, </w:t>
           </w:r>
@@ -2834,7 +2862,7 @@
 </file>
 
 <file path=word/footnotes.xml><?xml version="1.0" encoding="utf-8"?>
-<w:footnotes xmlns:wpc="http://schemas.microsoft.com/office/word/2010/wordprocessingCanvas" xmlns:mc="http://schemas.openxmlformats.org/markup-compatibility/2006" xmlns:o="urn:schemas-microsoft-com:office:office" xmlns:r="http://schemas.openxmlformats.org/officeDocument/2006/relationships" xmlns:m="http://schemas.openxmlformats.org/officeDocument/2006/math" xmlns:v="urn:schemas-microsoft-com:vml" xmlns:wp14="http://schemas.microsoft.com/office/word/2010/wordprocessingDrawing" xmlns:wp="http://schemas.openxmlformats.org/drawingml/2006/wordprocessingDrawing" xmlns:w10="urn:schemas-microsoft-com:office:word" xmlns:w="http://schemas.openxmlformats.org/wordprocessingml/2006/main" xmlns:w14="http://schemas.microsoft.com/office/word/2010/wordml" xmlns:w15="http://schemas.microsoft.com/office/word/2012/wordml" xmlns:wpg="http://schemas.microsoft.com/office/word/2010/wordprocessingGroup" xmlns:wpi="http://schemas.microsoft.com/office/word/2010/wordprocessingInk" xmlns:wne="http://schemas.microsoft.com/office/word/2006/wordml" xmlns:wps="http://schemas.microsoft.com/office/word/2010/wordprocessingShape" mc:Ignorable="w14 w15 wp14">
+<w:footnotes xmlns:wpc="http://schemas.microsoft.com/office/word/2010/wordprocessingCanvas" xmlns:cx="http://schemas.microsoft.com/office/drawing/2014/chartex" xmlns:cx1="http://schemas.microsoft.com/office/drawing/2015/9/8/chartex" xmlns:cx2="http://schemas.microsoft.com/office/drawing/2015/10/21/chartex" xmlns:cx3="http://schemas.microsoft.com/office/drawing/2016/5/9/chartex" xmlns:cx4="http://schemas.microsoft.com/office/drawing/2016/5/10/chartex" xmlns:cx5="http://schemas.microsoft.com/office/drawing/2016/5/11/chartex" xmlns:cx6="http://schemas.microsoft.com/office/drawing/2016/5/12/chartex" xmlns:cx7="http://schemas.microsoft.com/office/drawing/2016/5/13/chartex" xmlns:cx8="http://schemas.microsoft.com/office/drawing/2016/5/14/chartex" xmlns:mc="http://schemas.openxmlformats.org/markup-compatibility/2006" xmlns:aink="http://schemas.microsoft.com/office/drawing/2016/ink" xmlns:am3d="http://schemas.microsoft.com/office/drawing/2017/model3d" xmlns:o="urn:schemas-microsoft-com:office:office" xmlns:r="http://schemas.openxmlformats.org/officeDocument/2006/relationships" xmlns:m="http://schemas.openxmlformats.org/officeDocument/2006/math" xmlns:v="urn:schemas-microsoft-com:vml" xmlns:wp14="http://schemas.microsoft.com/office/word/2010/wordprocessingDrawing" xmlns:wp="http://schemas.openxmlformats.org/drawingml/2006/wordprocessingDrawing" xmlns:w10="urn:schemas-microsoft-com:office:word" xmlns:w="http://schemas.openxmlformats.org/wordprocessingml/2006/main" xmlns:w14="http://schemas.microsoft.com/office/word/2010/wordml" xmlns:w15="http://schemas.microsoft.com/office/word/2012/wordml" xmlns:w16cid="http://schemas.microsoft.com/office/word/2016/wordml/cid" xmlns:w16se="http://schemas.microsoft.com/office/word/2015/wordml/symex" xmlns:wpg="http://schemas.microsoft.com/office/word/2010/wordprocessingGroup" xmlns:wpi="http://schemas.microsoft.com/office/word/2010/wordprocessingInk" xmlns:wne="http://schemas.microsoft.com/office/word/2006/wordml" xmlns:wps="http://schemas.microsoft.com/office/word/2010/wordprocessingShape" mc:Ignorable="w14 w15 w16se w16cid wp14">
   <w:footnote w:type="separator" w:id="-1">
     <w:p>
       <w:r>
@@ -2853,7 +2881,7 @@
 </file>
 
 <file path=word/header1.xml><?xml version="1.0" encoding="utf-8"?>
-<w:hdr xmlns:wpc="http://schemas.microsoft.com/office/word/2010/wordprocessingCanvas" xmlns:mc="http://schemas.openxmlformats.org/markup-compatibility/2006" xmlns:o="urn:schemas-microsoft-com:office:office" xmlns:r="http://schemas.openxmlformats.org/officeDocument/2006/relationships" xmlns:m="http://schemas.openxmlformats.org/officeDocument/2006/math" xmlns:v="urn:schemas-microsoft-com:vml" xmlns:wp14="http://schemas.microsoft.com/office/word/2010/wordprocessingDrawing" xmlns:wp="http://schemas.openxmlformats.org/drawingml/2006/wordprocessingDrawing" xmlns:w10="urn:schemas-microsoft-com:office:word" xmlns:w="http://schemas.openxmlformats.org/wordprocessingml/2006/main" xmlns:w14="http://schemas.microsoft.com/office/word/2010/wordml" xmlns:w15="http://schemas.microsoft.com/office/word/2012/wordml" xmlns:wpg="http://schemas.microsoft.com/office/word/2010/wordprocessingGroup" xmlns:wpi="http://schemas.microsoft.com/office/word/2010/wordprocessingInk" xmlns:wne="http://schemas.microsoft.com/office/word/2006/wordml" xmlns:wps="http://schemas.microsoft.com/office/word/2010/wordprocessingShape" mc:Ignorable="w14 w15 wp14">
+<w:hdr xmlns:wpc="http://schemas.microsoft.com/office/word/2010/wordprocessingCanvas" xmlns:cx="http://schemas.microsoft.com/office/drawing/2014/chartex" xmlns:cx1="http://schemas.microsoft.com/office/drawing/2015/9/8/chartex" xmlns:cx2="http://schemas.microsoft.com/office/drawing/2015/10/21/chartex" xmlns:cx3="http://schemas.microsoft.com/office/drawing/2016/5/9/chartex" xmlns:cx4="http://schemas.microsoft.com/office/drawing/2016/5/10/chartex" xmlns:cx5="http://schemas.microsoft.com/office/drawing/2016/5/11/chartex" xmlns:cx6="http://schemas.microsoft.com/office/drawing/2016/5/12/chartex" xmlns:cx7="http://schemas.microsoft.com/office/drawing/2016/5/13/chartex" xmlns:cx8="http://schemas.microsoft.com/office/drawing/2016/5/14/chartex" xmlns:mc="http://schemas.openxmlformats.org/markup-compatibility/2006" xmlns:aink="http://schemas.microsoft.com/office/drawing/2016/ink" xmlns:am3d="http://schemas.microsoft.com/office/drawing/2017/model3d" xmlns:o="urn:schemas-microsoft-com:office:office" xmlns:r="http://schemas.openxmlformats.org/officeDocument/2006/relationships" xmlns:m="http://schemas.openxmlformats.org/officeDocument/2006/math" xmlns:v="urn:schemas-microsoft-com:vml" xmlns:wp14="http://schemas.microsoft.com/office/word/2010/wordprocessingDrawing" xmlns:wp="http://schemas.openxmlformats.org/drawingml/2006/wordprocessingDrawing" xmlns:w10="urn:schemas-microsoft-com:office:word" xmlns:w="http://schemas.openxmlformats.org/wordprocessingml/2006/main" xmlns:w14="http://schemas.microsoft.com/office/word/2010/wordml" xmlns:w15="http://schemas.microsoft.com/office/word/2012/wordml" xmlns:w16cid="http://schemas.microsoft.com/office/word/2016/wordml/cid" xmlns:w16se="http://schemas.microsoft.com/office/word/2015/wordml/symex" xmlns:wpg="http://schemas.microsoft.com/office/word/2010/wordprocessingGroup" xmlns:wpi="http://schemas.microsoft.com/office/word/2010/wordprocessingInk" xmlns:wne="http://schemas.microsoft.com/office/word/2006/wordml" xmlns:wps="http://schemas.microsoft.com/office/word/2010/wordprocessingShape" mc:Ignorable="w14 w15 w16se w16cid wp14">
   <w:tbl>
     <w:tblPr>
       <w:tblW w:w="0" w:type="auto"/>
@@ -2911,21 +2939,11 @@
           <w:tcW w:w="6379" w:type="dxa"/>
         </w:tcPr>
         <w:p>
-          <w:r>
-            <w:fldChar w:fldCharType="begin"/>
-          </w:r>
-          <w:r>
-            <w:instrText xml:space="preserve"> TITLE  \* MERGEFORMAT </w:instrText>
-          </w:r>
-          <w:r>
-            <w:fldChar w:fldCharType="separate"/>
-          </w:r>
-          <w:r>
-            <w:t>Iteration Plan</w:t>
-          </w:r>
-          <w:r>
-            <w:fldChar w:fldCharType="end"/>
-          </w:r>
+          <w:fldSimple w:instr=" TITLE  \* MERGEFORMAT ">
+            <w:r>
+              <w:t>Iteration Plan</w:t>
+            </w:r>
+          </w:fldSimple>
         </w:p>
       </w:tc>
       <w:tc>
@@ -2955,7 +2973,7 @@
 </file>
 
 <file path=word/numbering.xml><?xml version="1.0" encoding="utf-8"?>
-<w:numbering xmlns:wpc="http://schemas.microsoft.com/office/word/2010/wordprocessingCanvas" xmlns:mc="http://schemas.openxmlformats.org/markup-compatibility/2006" xmlns:o="urn:schemas-microsoft-com:office:office" xmlns:r="http://schemas.openxmlformats.org/officeDocument/2006/relationships" xmlns:m="http://schemas.openxmlformats.org/officeDocument/2006/math" xmlns:v="urn:schemas-microsoft-com:vml" xmlns:wp14="http://schemas.microsoft.com/office/word/2010/wordprocessingDrawing" xmlns:wp="http://schemas.openxmlformats.org/drawingml/2006/wordprocessingDrawing" xmlns:w10="urn:schemas-microsoft-com:office:word" xmlns:w="http://schemas.openxmlformats.org/wordprocessingml/2006/main" xmlns:w14="http://schemas.microsoft.com/office/word/2010/wordml" xmlns:w15="http://schemas.microsoft.com/office/word/2012/wordml" xmlns:wpg="http://schemas.microsoft.com/office/word/2010/wordprocessingGroup" xmlns:wpi="http://schemas.microsoft.com/office/word/2010/wordprocessingInk" xmlns:wne="http://schemas.microsoft.com/office/word/2006/wordml" xmlns:wps="http://schemas.microsoft.com/office/word/2010/wordprocessingShape" mc:Ignorable="w14 w15 wp14">
+<w:numbering xmlns:wpc="http://schemas.microsoft.com/office/word/2010/wordprocessingCanvas" xmlns:cx="http://schemas.microsoft.com/office/drawing/2014/chartex" xmlns:cx1="http://schemas.microsoft.com/office/drawing/2015/9/8/chartex" xmlns:cx2="http://schemas.microsoft.com/office/drawing/2015/10/21/chartex" xmlns:cx3="http://schemas.microsoft.com/office/drawing/2016/5/9/chartex" xmlns:cx4="http://schemas.microsoft.com/office/drawing/2016/5/10/chartex" xmlns:cx5="http://schemas.microsoft.com/office/drawing/2016/5/11/chartex" xmlns:cx6="http://schemas.microsoft.com/office/drawing/2016/5/12/chartex" xmlns:cx7="http://schemas.microsoft.com/office/drawing/2016/5/13/chartex" xmlns:cx8="http://schemas.microsoft.com/office/drawing/2016/5/14/chartex" xmlns:mc="http://schemas.openxmlformats.org/markup-compatibility/2006" xmlns:aink="http://schemas.microsoft.com/office/drawing/2016/ink" xmlns:am3d="http://schemas.microsoft.com/office/drawing/2017/model3d" xmlns:o="urn:schemas-microsoft-com:office:office" xmlns:r="http://schemas.openxmlformats.org/officeDocument/2006/relationships" xmlns:m="http://schemas.openxmlformats.org/officeDocument/2006/math" xmlns:v="urn:schemas-microsoft-com:vml" xmlns:wp14="http://schemas.microsoft.com/office/word/2010/wordprocessingDrawing" xmlns:wp="http://schemas.openxmlformats.org/drawingml/2006/wordprocessingDrawing" xmlns:w10="urn:schemas-microsoft-com:office:word" xmlns:w="http://schemas.openxmlformats.org/wordprocessingml/2006/main" xmlns:w14="http://schemas.microsoft.com/office/word/2010/wordml" xmlns:w15="http://schemas.microsoft.com/office/word/2012/wordml" xmlns:w16cid="http://schemas.microsoft.com/office/word/2016/wordml/cid" xmlns:w16se="http://schemas.microsoft.com/office/word/2015/wordml/symex" xmlns:wpg="http://schemas.microsoft.com/office/word/2010/wordprocessingGroup" xmlns:wpi="http://schemas.microsoft.com/office/word/2010/wordprocessingInk" xmlns:wne="http://schemas.microsoft.com/office/word/2006/wordml" xmlns:wps="http://schemas.microsoft.com/office/word/2010/wordprocessingShape" mc:Ignorable="w14 w15 w16se w16cid wp14">
   <w:abstractNum w:abstractNumId="0" w15:restartNumberingAfterBreak="0">
     <w:nsid w:val="FFFFFFFB"/>
     <w:multiLevelType w:val="multilevel"/>
@@ -5760,7 +5778,7 @@
 </file>
 
 <file path=word/styles.xml><?xml version="1.0" encoding="utf-8"?>
-<w:styles xmlns:mc="http://schemas.openxmlformats.org/markup-compatibility/2006" xmlns:r="http://schemas.openxmlformats.org/officeDocument/2006/relationships" xmlns:w="http://schemas.openxmlformats.org/wordprocessingml/2006/main" xmlns:w14="http://schemas.microsoft.com/office/word/2010/wordml" xmlns:w15="http://schemas.microsoft.com/office/word/2012/wordml" mc:Ignorable="w14 w15">
+<w:styles xmlns:mc="http://schemas.openxmlformats.org/markup-compatibility/2006" xmlns:r="http://schemas.openxmlformats.org/officeDocument/2006/relationships" xmlns:w="http://schemas.openxmlformats.org/wordprocessingml/2006/main" xmlns:w14="http://schemas.microsoft.com/office/word/2010/wordml" xmlns:w15="http://schemas.microsoft.com/office/word/2012/wordml" xmlns:w16cid="http://schemas.microsoft.com/office/word/2016/wordml/cid" xmlns:w16se="http://schemas.microsoft.com/office/word/2015/wordml/symex" mc:Ignorable="w14 w15 w16se w16cid">
   <w:docDefaults>
     <w:rPrDefault>
       <w:rPr>
@@ -5770,7 +5788,7 @@
     </w:rPrDefault>
     <w:pPrDefault/>
   </w:docDefaults>
-  <w:latentStyles w:defLockedState="0" w:defUIPriority="99" w:defSemiHidden="0" w:defUnhideWhenUsed="0" w:defQFormat="0" w:count="371">
+  <w:latentStyles w:defLockedState="0" w:defUIPriority="99" w:defSemiHidden="0" w:defUnhideWhenUsed="0" w:defQFormat="0" w:count="375">
     <w:lsdException w:name="Normal" w:uiPriority="0" w:qFormat="1"/>
     <w:lsdException w:name="heading 1" w:uiPriority="9" w:qFormat="1"/>
     <w:lsdException w:name="heading 2" w:uiPriority="9" w:qFormat="1"/>
@@ -5876,7 +5894,6 @@
     <w:lsdException w:name="HTML Sample" w:semiHidden="1" w:unhideWhenUsed="1"/>
     <w:lsdException w:name="HTML Typewriter" w:semiHidden="1" w:unhideWhenUsed="1"/>
     <w:lsdException w:name="HTML Variable" w:semiHidden="1" w:unhideWhenUsed="1"/>
-    <w:lsdException w:name="Normal Table" w:semiHidden="1" w:unhideWhenUsed="1"/>
     <w:lsdException w:name="annotation subject" w:semiHidden="1" w:unhideWhenUsed="1"/>
     <w:lsdException w:name="No List" w:semiHidden="1" w:unhideWhenUsed="1"/>
     <w:lsdException w:name="Outline List 1" w:semiHidden="1" w:unhideWhenUsed="1"/>
@@ -5920,10 +5937,8 @@
     <w:lsdException w:name="Table Elegant" w:semiHidden="1" w:unhideWhenUsed="1"/>
     <w:lsdException w:name="Table Professional" w:semiHidden="1" w:unhideWhenUsed="1"/>
     <w:lsdException w:name="Table Subtle 1" w:semiHidden="1" w:unhideWhenUsed="1"/>
-    <w:lsdException w:name="Table Subtle 2" w:semiHidden="1" w:unhideWhenUsed="1"/>
     <w:lsdException w:name="Table Web 1" w:semiHidden="1" w:unhideWhenUsed="1"/>
     <w:lsdException w:name="Table Web 2" w:semiHidden="1" w:unhideWhenUsed="1"/>
-    <w:lsdException w:name="Table Web 3" w:semiHidden="1" w:unhideWhenUsed="1"/>
     <w:lsdException w:name="Balloon Text" w:semiHidden="1" w:unhideWhenUsed="1"/>
     <w:lsdException w:name="Table Grid" w:uiPriority="39"/>
     <w:lsdException w:name="Table Theme" w:semiHidden="1" w:unhideWhenUsed="1"/>
@@ -6142,6 +6157,10 @@
     <w:lsdException w:name="List Table 5 Dark Accent 6" w:uiPriority="50"/>
     <w:lsdException w:name="List Table 6 Colorful Accent 6" w:uiPriority="51"/>
     <w:lsdException w:name="List Table 7 Colorful Accent 6" w:uiPriority="52"/>
+    <w:lsdException w:name="Mention" w:semiHidden="1" w:unhideWhenUsed="1"/>
+    <w:lsdException w:name="Smart Hyperlink" w:semiHidden="1" w:unhideWhenUsed="1"/>
+    <w:lsdException w:name="Hashtag" w:semiHidden="1" w:unhideWhenUsed="1"/>
+    <w:lsdException w:name="Unresolved Mention" w:semiHidden="1" w:unhideWhenUsed="1"/>
   </w:latentStyles>
   <w:style w:type="paragraph" w:default="1" w:styleId="Normal">
     <w:name w:val="Normal"/>

</xml_diff>

<commit_message>
Added hyperlink to commit for Vision Document complete
</commit_message>
<xml_diff>
--- a/documents/Iteration Plan/Inception Iteration Plan 1.docx
+++ b/documents/Iteration Plan/Inception Iteration Plan 1.docx
@@ -243,8 +243,6 @@
             </w:r>
           </w:p>
         </w:tc>
-        <w:bookmarkStart w:id="1" w:name="_GoBack"/>
-        <w:bookmarkEnd w:id="1"/>
       </w:tr>
       <w:tr>
         <w:tc>
@@ -936,8 +934,40 @@
               <w:rPr>
                 <w:rFonts w:ascii="Arial" w:hAnsi="Arial" w:cs="Arial"/>
               </w:rPr>
-              <w:t>Incomplete</w:t>
-            </w:r>
+              <w:fldChar w:fldCharType="begin"/>
+            </w:r>
+            <w:r>
+              <w:rPr>
+                <w:rFonts w:ascii="Arial" w:hAnsi="Arial" w:cs="Arial"/>
+              </w:rPr>
+              <w:instrText xml:space="preserve"> HYPERLINK "https://bitbucket.org/itc303teampharmacon/pharmacy_app/commits/d674957f6c13240ac3b8251f3d482b8aa6cdd874" </w:instrText>
+            </w:r>
+            <w:r>
+              <w:rPr>
+                <w:rFonts w:ascii="Arial" w:hAnsi="Arial" w:cs="Arial"/>
+              </w:rPr>
+            </w:r>
+            <w:r>
+              <w:rPr>
+                <w:rFonts w:ascii="Arial" w:hAnsi="Arial" w:cs="Arial"/>
+              </w:rPr>
+              <w:fldChar w:fldCharType="separate"/>
+            </w:r>
+            <w:r>
+              <w:rPr>
+                <w:rStyle w:val="Hyperlink"/>
+                <w:rFonts w:ascii="Arial" w:hAnsi="Arial" w:cs="Arial"/>
+              </w:rPr>
+              <w:t>Complete</w:t>
+            </w:r>
+            <w:r>
+              <w:rPr>
+                <w:rFonts w:ascii="Arial" w:hAnsi="Arial" w:cs="Arial"/>
+              </w:rPr>
+              <w:fldChar w:fldCharType="end"/>
+            </w:r>
+            <w:bookmarkStart w:id="1" w:name="_GoBack"/>
+            <w:bookmarkEnd w:id="1"/>
           </w:p>
         </w:tc>
         <w:tc>
@@ -1006,7 +1036,7 @@
                 <w:rFonts w:ascii="Arial" w:hAnsi="Arial" w:cs="Arial"/>
                 <w:lang w:eastAsia="ja-JP"/>
               </w:rPr>
-              <w:t>0</w:t>
+              <w:t>5</w:t>
             </w:r>
           </w:p>
         </w:tc>
@@ -1030,7 +1060,7 @@
                 <w:rFonts w:ascii="Arial" w:hAnsi="Arial" w:cs="Arial"/>
                 <w:lang w:eastAsia="ja-JP"/>
               </w:rPr>
-              <w:t>4</w:t>
+              <w:t>0</w:t>
             </w:r>
           </w:p>
         </w:tc>
@@ -5894,6 +5924,7 @@
     <w:lsdException w:name="HTML Sample" w:semiHidden="1" w:unhideWhenUsed="1"/>
     <w:lsdException w:name="HTML Typewriter" w:semiHidden="1" w:unhideWhenUsed="1"/>
     <w:lsdException w:name="HTML Variable" w:semiHidden="1" w:unhideWhenUsed="1"/>
+    <w:lsdException w:name="Normal Table" w:semiHidden="1" w:unhideWhenUsed="1"/>
     <w:lsdException w:name="annotation subject" w:semiHidden="1" w:unhideWhenUsed="1"/>
     <w:lsdException w:name="No List" w:semiHidden="1" w:unhideWhenUsed="1"/>
     <w:lsdException w:name="Outline List 1" w:semiHidden="1" w:unhideWhenUsed="1"/>
@@ -5937,8 +5968,10 @@
     <w:lsdException w:name="Table Elegant" w:semiHidden="1" w:unhideWhenUsed="1"/>
     <w:lsdException w:name="Table Professional" w:semiHidden="1" w:unhideWhenUsed="1"/>
     <w:lsdException w:name="Table Subtle 1" w:semiHidden="1" w:unhideWhenUsed="1"/>
+    <w:lsdException w:name="Table Subtle 2" w:semiHidden="1" w:unhideWhenUsed="1"/>
     <w:lsdException w:name="Table Web 1" w:semiHidden="1" w:unhideWhenUsed="1"/>
     <w:lsdException w:name="Table Web 2" w:semiHidden="1" w:unhideWhenUsed="1"/>
+    <w:lsdException w:name="Table Web 3" w:semiHidden="1" w:unhideWhenUsed="1"/>
     <w:lsdException w:name="Balloon Text" w:semiHidden="1" w:unhideWhenUsed="1"/>
     <w:lsdException w:name="Table Grid" w:uiPriority="39"/>
     <w:lsdException w:name="Table Theme" w:semiHidden="1" w:unhideWhenUsed="1"/>
@@ -6809,6 +6842,30 @@
       <w:contextualSpacing/>
     </w:pPr>
   </w:style>
+  <w:style w:type="character" w:styleId="FollowedHyperlink">
+    <w:name w:val="FollowedHyperlink"/>
+    <w:basedOn w:val="DefaultParagraphFont"/>
+    <w:uiPriority w:val="99"/>
+    <w:semiHidden/>
+    <w:unhideWhenUsed/>
+    <w:rsid w:val="00746529"/>
+    <w:rPr>
+      <w:color w:val="954F72" w:themeColor="followedHyperlink"/>
+      <w:u w:val="single"/>
+    </w:rPr>
+  </w:style>
+  <w:style w:type="character" w:styleId="UnresolvedMention">
+    <w:name w:val="Unresolved Mention"/>
+    <w:basedOn w:val="DefaultParagraphFont"/>
+    <w:uiPriority w:val="99"/>
+    <w:semiHidden/>
+    <w:unhideWhenUsed/>
+    <w:rsid w:val="00746529"/>
+    <w:rPr>
+      <w:color w:val="808080"/>
+      <w:shd w:val="clear" w:color="auto" w:fill="E6E6E6"/>
+    </w:rPr>
+  </w:style>
 </w:styles>
 </file>
 

</xml_diff>